<commit_message>
work on initial version of Developer's Guide
</commit_message>
<xml_diff>
--- a/res/documentation/Developers_Guide.docx
+++ b/res/documentation/Developers_Guide.docx
@@ -5032,7 +5032,7 @@
         <w:pStyle w:val="Text"/>
         <w:numPr>
           <w:ilvl w:val="0"/>
-          <w:numId w:val="8"/>
+          <w:numId w:val="16"/>
         </w:numPr>
       </w:pPr>
       <w:r>
@@ -5044,7 +5044,7 @@
         <w:pStyle w:val="Text"/>
         <w:numPr>
           <w:ilvl w:val="0"/>
-          <w:numId w:val="8"/>
+          <w:numId w:val="16"/>
         </w:numPr>
       </w:pPr>
       <w:r>
@@ -5076,7 +5076,7 @@
         <w:pStyle w:val="Text"/>
         <w:numPr>
           <w:ilvl w:val="0"/>
-          <w:numId w:val="9"/>
+          <w:numId w:val="17"/>
         </w:numPr>
       </w:pPr>
       <w:r>
@@ -5094,7 +5094,7 @@
         <w:pStyle w:val="Text"/>
         <w:numPr>
           <w:ilvl w:val="0"/>
-          <w:numId w:val="9"/>
+          <w:numId w:val="17"/>
         </w:numPr>
       </w:pPr>
       <w:r>
@@ -5106,7 +5106,7 @@
         <w:pStyle w:val="Text"/>
         <w:numPr>
           <w:ilvl w:val="0"/>
-          <w:numId w:val="9"/>
+          <w:numId w:val="17"/>
         </w:numPr>
       </w:pPr>
       <w:r>
@@ -5118,11 +5118,11 @@
         <w:pStyle w:val="Text"/>
         <w:numPr>
           <w:ilvl w:val="0"/>
-          <w:numId w:val="9"/>
+          <w:numId w:val="17"/>
         </w:numPr>
       </w:pPr>
       <w:r>
-        <w:t>FindBugs</w:t>
+        <w:t>FindBugs (recommended)</w:t>
       </w:r>
     </w:p>
     <w:p>
@@ -5130,71 +5130,11 @@
         <w:pStyle w:val="Text"/>
         <w:numPr>
           <w:ilvl w:val="0"/>
-          <w:numId w:val="9"/>
+          <w:numId w:val="17"/>
         </w:numPr>
       </w:pPr>
       <w:r>
-        <w:t>PMD</w:t>
-      </w:r>
-    </w:p>
-    <w:p>
-      <w:pPr>
-        <w:pStyle w:val="Heading1"/>
-      </w:pPr>
-      <w:r>
-        <w:br w:type="page"/>
-      </w:r>
-      <w:bookmarkStart w:id="9" w:name="_Toc315883903"/>
-      <w:r>
-        <w:t>Development Environment Setup</w:t>
-      </w:r>
-      <w:bookmarkEnd w:id="9"/>
-    </w:p>
-    <w:p>
-      <w:pPr>
-        <w:pStyle w:val="Heading2"/>
-      </w:pPr>
-      <w:bookmarkStart w:id="10" w:name="_Toc315883904"/>
-      <w:r>
-        <w:t>Setup Eclipse Installation</w:t>
-      </w:r>
-      <w:bookmarkEnd w:id="10"/>
-    </w:p>
-    <w:p>
-      <w:pPr>
-        <w:pStyle w:val="Text"/>
-      </w:pPr>
-      <w:r>
-        <w:t xml:space="preserve">After downloading and unpacking </w:t>
-      </w:r>
-      <w:hyperlink r:id="rId19" w:history="1">
-        <w:r>
-          <w:rPr>
-            <w:rStyle w:val="Hyperlink"/>
-          </w:rPr>
-          <w:t>Eclipse</w:t>
-        </w:r>
-      </w:hyperlink>
-      <w:r>
-        <w:t xml:space="preserve"> perform the steps outlined below to configure the IDE and to install all recommended plug-ins.</w:t>
-      </w:r>
-    </w:p>
-    <w:p>
-      <w:pPr>
-        <w:pStyle w:val="Heading3"/>
-      </w:pPr>
-      <w:bookmarkStart w:id="11" w:name="_Toc315883905"/>
-      <w:r>
-        <w:t>Specify the JVM for Eclipse</w:t>
-      </w:r>
-      <w:bookmarkEnd w:id="11"/>
-    </w:p>
-    <w:p>
-      <w:pPr>
-        <w:pStyle w:val="Text"/>
-      </w:pPr>
-      <w:r>
-        <w:t>Perform the following steps to get Eclipse to run on the (correct version of the) JDK:</w:t>
+        <w:t>PMD (recommended)</w:t>
       </w:r>
     </w:p>
     <w:p>
@@ -5202,7 +5142,79 @@
         <w:pStyle w:val="Text"/>
         <w:numPr>
           <w:ilvl w:val="0"/>
-          <w:numId w:val="10"/>
+          <w:numId w:val="17"/>
+        </w:numPr>
+      </w:pPr>
+      <w:r>
+        <w:t>EclEmma/JaCoCo (optional)</w:t>
+      </w:r>
+    </w:p>
+    <w:p>
+      <w:pPr>
+        <w:pStyle w:val="Heading1"/>
+      </w:pPr>
+      <w:r>
+        <w:br w:type="page"/>
+      </w:r>
+      <w:bookmarkStart w:id="9" w:name="_Toc315883903"/>
+      <w:r>
+        <w:t>Development Environment Setup</w:t>
+      </w:r>
+      <w:bookmarkEnd w:id="9"/>
+    </w:p>
+    <w:p>
+      <w:pPr>
+        <w:pStyle w:val="Heading2"/>
+      </w:pPr>
+      <w:bookmarkStart w:id="10" w:name="_Toc315883904"/>
+      <w:r>
+        <w:t>Setup Eclipse Installation</w:t>
+      </w:r>
+      <w:bookmarkEnd w:id="10"/>
+    </w:p>
+    <w:p>
+      <w:pPr>
+        <w:pStyle w:val="Text"/>
+      </w:pPr>
+      <w:r>
+        <w:t xml:space="preserve">After downloading and unpacking </w:t>
+      </w:r>
+      <w:hyperlink r:id="rId19" w:history="1">
+        <w:r>
+          <w:rPr>
+            <w:rStyle w:val="Hyperlink"/>
+          </w:rPr>
+          <w:t>Eclipse</w:t>
+        </w:r>
+      </w:hyperlink>
+      <w:r>
+        <w:t xml:space="preserve"> perform the steps outlined below to configure the IDE and to install all recommended plug-ins.</w:t>
+      </w:r>
+    </w:p>
+    <w:p>
+      <w:pPr>
+        <w:pStyle w:val="Heading3"/>
+      </w:pPr>
+      <w:bookmarkStart w:id="11" w:name="_Toc315883905"/>
+      <w:r>
+        <w:t>Specify the JVM for Eclipse</w:t>
+      </w:r>
+      <w:bookmarkEnd w:id="11"/>
+    </w:p>
+    <w:p>
+      <w:pPr>
+        <w:pStyle w:val="Text"/>
+      </w:pPr>
+      <w:r>
+        <w:t>Perform the following steps to get Eclipse to run on the (correct version of the) JDK:</w:t>
+      </w:r>
+    </w:p>
+    <w:p>
+      <w:pPr>
+        <w:pStyle w:val="Text"/>
+        <w:numPr>
+          <w:ilvl w:val="0"/>
+          <w:numId w:val="18"/>
         </w:numPr>
       </w:pPr>
       <w:r>
@@ -5234,7 +5246,7 @@
         <w:pStyle w:val="Text"/>
         <w:numPr>
           <w:ilvl w:val="0"/>
-          <w:numId w:val="10"/>
+          <w:numId w:val="18"/>
         </w:numPr>
       </w:pPr>
       <w:hyperlink r:id="rId21" w:anchor="Specifying_the_JVM" w:history="1">
@@ -5352,7 +5364,7 @@
         <w:pStyle w:val="Text"/>
         <w:numPr>
           <w:ilvl w:val="0"/>
-          <w:numId w:val="11"/>
+          <w:numId w:val="19"/>
         </w:numPr>
       </w:pPr>
       <w:r>
@@ -5370,7 +5382,7 @@
         <w:pStyle w:val="Text"/>
         <w:numPr>
           <w:ilvl w:val="0"/>
-          <w:numId w:val="11"/>
+          <w:numId w:val="19"/>
         </w:numPr>
       </w:pPr>
       <w:r>
@@ -5400,7 +5412,7 @@
         <w:pStyle w:val="Text"/>
         <w:numPr>
           <w:ilvl w:val="0"/>
-          <w:numId w:val="11"/>
+          <w:numId w:val="19"/>
         </w:numPr>
       </w:pPr>
       <w:r>
@@ -5436,7 +5448,7 @@
         <w:pStyle w:val="Text"/>
         <w:numPr>
           <w:ilvl w:val="0"/>
-          <w:numId w:val="11"/>
+          <w:numId w:val="19"/>
         </w:numPr>
       </w:pPr>
       <w:r>
@@ -5448,7 +5460,7 @@
         <w:pStyle w:val="Text"/>
         <w:numPr>
           <w:ilvl w:val="0"/>
-          <w:numId w:val="11"/>
+          <w:numId w:val="19"/>
         </w:numPr>
       </w:pPr>
       <w:r>
@@ -5487,7 +5499,7 @@
         <w:pStyle w:val="Text"/>
         <w:numPr>
           <w:ilvl w:val="0"/>
-          <w:numId w:val="11"/>
+          <w:numId w:val="19"/>
         </w:numPr>
         <w:rPr>
           <w:rStyle w:val="CodeChar"/>
@@ -5528,7 +5540,7 @@
         <w:pStyle w:val="Text"/>
         <w:numPr>
           <w:ilvl w:val="0"/>
-          <w:numId w:val="11"/>
+          <w:numId w:val="19"/>
         </w:numPr>
       </w:pPr>
       <w:r>
@@ -5565,7 +5577,7 @@
         <w:pStyle w:val="Text"/>
         <w:numPr>
           <w:ilvl w:val="0"/>
-          <w:numId w:val="11"/>
+          <w:numId w:val="19"/>
         </w:numPr>
       </w:pPr>
       <w:r>
@@ -5583,7 +5595,7 @@
         <w:pStyle w:val="Text"/>
         <w:numPr>
           <w:ilvl w:val="0"/>
-          <w:numId w:val="11"/>
+          <w:numId w:val="19"/>
         </w:numPr>
       </w:pPr>
       <w:r>
@@ -5613,7 +5625,7 @@
         <w:pStyle w:val="Text"/>
         <w:numPr>
           <w:ilvl w:val="0"/>
-          <w:numId w:val="11"/>
+          <w:numId w:val="19"/>
         </w:numPr>
       </w:pPr>
       <w:r>
@@ -5640,7 +5652,7 @@
         <w:pStyle w:val="Text"/>
         <w:numPr>
           <w:ilvl w:val="0"/>
-          <w:numId w:val="11"/>
+          <w:numId w:val="19"/>
         </w:numPr>
       </w:pPr>
       <w:r>
@@ -5668,7 +5680,7 @@
         <w:pStyle w:val="Text"/>
         <w:numPr>
           <w:ilvl w:val="0"/>
-          <w:numId w:val="11"/>
+          <w:numId w:val="19"/>
         </w:numPr>
       </w:pPr>
       <w:r>
@@ -5686,7 +5698,7 @@
         <w:pStyle w:val="Text"/>
         <w:numPr>
           <w:ilvl w:val="0"/>
-          <w:numId w:val="11"/>
+          <w:numId w:val="19"/>
         </w:numPr>
       </w:pPr>
       <w:r>
@@ -5716,7 +5728,7 @@
         <w:pStyle w:val="Text"/>
         <w:numPr>
           <w:ilvl w:val="0"/>
-          <w:numId w:val="11"/>
+          <w:numId w:val="19"/>
         </w:numPr>
       </w:pPr>
       <w:r>
@@ -5743,7 +5755,7 @@
         <w:pStyle w:val="Text"/>
         <w:numPr>
           <w:ilvl w:val="0"/>
-          <w:numId w:val="11"/>
+          <w:numId w:val="19"/>
         </w:numPr>
       </w:pPr>
       <w:r>
@@ -5771,7 +5783,7 @@
         <w:pStyle w:val="Text"/>
         <w:numPr>
           <w:ilvl w:val="0"/>
-          <w:numId w:val="11"/>
+          <w:numId w:val="19"/>
         </w:numPr>
       </w:pPr>
       <w:r>
@@ -5789,7 +5801,7 @@
         <w:pStyle w:val="Text"/>
         <w:numPr>
           <w:ilvl w:val="0"/>
-          <w:numId w:val="11"/>
+          <w:numId w:val="19"/>
         </w:numPr>
       </w:pPr>
       <w:r>
@@ -5819,7 +5831,7 @@
         <w:pStyle w:val="Text"/>
         <w:numPr>
           <w:ilvl w:val="0"/>
-          <w:numId w:val="11"/>
+          <w:numId w:val="19"/>
         </w:numPr>
       </w:pPr>
       <w:r>
@@ -5846,7 +5858,110 @@
         <w:pStyle w:val="Text"/>
         <w:numPr>
           <w:ilvl w:val="0"/>
-          <w:numId w:val="11"/>
+          <w:numId w:val="19"/>
+        </w:numPr>
+      </w:pPr>
+      <w:r>
+        <w:t>proceed through the wizard and accept any security warnings to install the plug-in, restart Eclipse when prompted</w:t>
+      </w:r>
+    </w:p>
+    <w:p>
+      <w:pPr>
+        <w:pStyle w:val="Heading4"/>
+      </w:pPr>
+      <w:r>
+        <w:t>Install EclEmma/JaCoCo</w:t>
+      </w:r>
+    </w:p>
+    <w:p>
+      <w:pPr>
+        <w:pStyle w:val="Text"/>
+      </w:pPr>
+      <w:r>
+        <w:t>Perform the following steps to install the EclEmma plug-in:</w:t>
+      </w:r>
+    </w:p>
+    <w:p>
+      <w:pPr>
+        <w:pStyle w:val="Text"/>
+        <w:numPr>
+          <w:ilvl w:val="0"/>
+          <w:numId w:val="19"/>
+        </w:numPr>
+      </w:pPr>
+      <w:r>
+        <w:t xml:space="preserve">navigate to </w:t>
+      </w:r>
+      <w:r>
+        <w:rPr>
+          <w:rStyle w:val="CodeChar"/>
+        </w:rPr>
+        <w:t>Help &gt; Install New Software...</w:t>
+      </w:r>
+    </w:p>
+    <w:p>
+      <w:pPr>
+        <w:pStyle w:val="Text"/>
+        <w:numPr>
+          <w:ilvl w:val="0"/>
+          <w:numId w:val="19"/>
+        </w:numPr>
+      </w:pPr>
+      <w:r>
+        <w:t xml:space="preserve">specify </w:t>
+      </w:r>
+      <w:r>
+        <w:rPr>
+          <w:rStyle w:val="CodeChar"/>
+        </w:rPr>
+        <w:t>http://update.eclemma.org</w:t>
+      </w:r>
+      <w:r>
+        <w:t xml:space="preserve"> in the </w:t>
+      </w:r>
+      <w:r>
+        <w:rPr>
+          <w:rStyle w:val="CodeChar"/>
+        </w:rPr>
+        <w:t>Work with</w:t>
+      </w:r>
+      <w:r>
+        <w:t xml:space="preserve"> dropdown box</w:t>
+      </w:r>
+    </w:p>
+    <w:p>
+      <w:pPr>
+        <w:pStyle w:val="Text"/>
+        <w:numPr>
+          <w:ilvl w:val="0"/>
+          <w:numId w:val="19"/>
+        </w:numPr>
+      </w:pPr>
+      <w:r>
+        <w:t xml:space="preserve">expand section </w:t>
+      </w:r>
+      <w:r>
+        <w:rPr>
+          <w:rStyle w:val="CodeChar"/>
+        </w:rPr>
+        <w:t>EclEmma</w:t>
+      </w:r>
+      <w:r>
+        <w:t xml:space="preserve"> and select </w:t>
+      </w:r>
+      <w:r>
+        <w:rPr>
+          <w:rStyle w:val="CodeChar"/>
+        </w:rPr>
+        <w:t>EclEmma Java Code Coverage</w:t>
+      </w:r>
+    </w:p>
+    <w:p>
+      <w:pPr>
+        <w:pStyle w:val="Text"/>
+        <w:numPr>
+          <w:ilvl w:val="0"/>
+          <w:numId w:val="19"/>
         </w:numPr>
       </w:pPr>
       <w:r>
@@ -5915,83 +6030,6 @@
     </w:p>
     <w:p>
       <w:pPr>
-        <w:pStyle w:val="Text"/>
-        <w:rPr>
-          <w:lang w:val="fr-FR"/>
-        </w:rPr>
-      </w:pPr>
-      <w:r>
-        <w:rPr>
-          <w:lang w:val="fr-FR"/>
-        </w:rPr>
-        <w:t>TODO: Cobertura/Emma, code coverage...?</w:t>
-      </w:r>
-    </w:p>
-    <w:p>
-      <w:pPr>
-        <w:pStyle w:val="Text"/>
-        <w:rPr>
-          <w:lang w:val="fr-FR"/>
-        </w:rPr>
-      </w:pPr>
-      <w:hyperlink r:id="rId23" w:history="1">
-        <w:r>
-          <w:rPr>
-            <w:rStyle w:val="Hyperlink"/>
-            <w:lang w:val="fr-FR"/>
-          </w:rPr>
-          <w:t>http://www.copperykeenclaws.com/notes-on-c</w:t>
-        </w:r>
-        <w:r>
-          <w:rPr>
-            <w:rStyle w:val="Hyperlink"/>
-            <w:lang w:val="fr-FR"/>
-          </w:rPr>
-          <w:t>obertura-vs-emma-vs-clover/</w:t>
-        </w:r>
-      </w:hyperlink>
-    </w:p>
-    <w:p>
-      <w:pPr>
-        <w:pStyle w:val="Text"/>
-        <w:rPr>
-          <w:lang w:val="fr-FR"/>
-        </w:rPr>
-      </w:pPr>
-      <w:r>
-        <w:rPr>
-          <w:lang w:val="fr-FR"/>
-        </w:rPr>
-        <w:t>TODO</w:t>
-      </w:r>
-    </w:p>
-    <w:p>
-      <w:pPr>
-        <w:pStyle w:val="Text"/>
-        <w:rPr>
-          <w:lang w:val="fr-FR"/>
-        </w:rPr>
-      </w:pPr>
-      <w:hyperlink r:id="rId24" w:history="1">
-        <w:r>
-          <w:rPr>
-            <w:rStyle w:val="Hyperlink"/>
-            <w:lang w:val="fr-FR"/>
-          </w:rPr>
-          <w:t>http://pietrowski.info/2008/09/maven-project-raports/</w:t>
-        </w:r>
-      </w:hyperlink>
-    </w:p>
-    <w:p>
-      <w:pPr>
-        <w:pStyle w:val="Text"/>
-        <w:rPr>
-          <w:lang w:val="fr-FR"/>
-        </w:rPr>
-      </w:pPr>
-    </w:p>
-    <w:p>
-      <w:pPr>
         <w:pStyle w:val="Heading1"/>
       </w:pPr>
       <w:r>
@@ -6104,7 +6142,7 @@
         <w:pStyle w:val="Text"/>
         <w:numPr>
           <w:ilvl w:val="0"/>
-          <w:numId w:val="12"/>
+          <w:numId w:val="20"/>
         </w:numPr>
       </w:pPr>
       <w:r>
@@ -6125,7 +6163,7 @@
         <w:pStyle w:val="Text"/>
         <w:numPr>
           <w:ilvl w:val="0"/>
-          <w:numId w:val="12"/>
+          <w:numId w:val="20"/>
         </w:numPr>
       </w:pPr>
       <w:r>
@@ -6152,7 +6190,7 @@
         <w:pStyle w:val="Text"/>
         <w:numPr>
           <w:ilvl w:val="0"/>
-          <w:numId w:val="12"/>
+          <w:numId w:val="20"/>
         </w:numPr>
       </w:pPr>
       <w:r>
@@ -6218,7 +6256,7 @@
         <w:pStyle w:val="Text"/>
         <w:numPr>
           <w:ilvl w:val="0"/>
-          <w:numId w:val="12"/>
+          <w:numId w:val="20"/>
         </w:numPr>
       </w:pPr>
       <w:r>
@@ -6281,7 +6319,7 @@
         <w:br/>
         <w:t xml:space="preserve">Please note that the project has been setup with </w:t>
       </w:r>
-      <w:hyperlink r:id="rId25" w:anchor="How_to_configure_Maven_project_to_use_separate_output_folders_in_Eclipse" w:history="1">
+      <w:hyperlink r:id="rId23" w:anchor="How_to_configure_Maven_project_to_use_separate_output_folders_in_Eclipse" w:history="1">
         <w:r>
           <w:rPr>
             <w:rStyle w:val="Hyperlink"/>
@@ -6343,7 +6381,7 @@
         <w:pStyle w:val="Text"/>
         <w:numPr>
           <w:ilvl w:val="0"/>
-          <w:numId w:val="13"/>
+          <w:numId w:val="21"/>
         </w:numPr>
       </w:pPr>
       <w:r>
@@ -6361,7 +6399,7 @@
         <w:pStyle w:val="Text"/>
         <w:numPr>
           <w:ilvl w:val="0"/>
-          <w:numId w:val="13"/>
+          <w:numId w:val="21"/>
         </w:numPr>
       </w:pPr>
       <w:r>
@@ -6397,7 +6435,7 @@
         <w:pStyle w:val="Text"/>
         <w:numPr>
           <w:ilvl w:val="0"/>
-          <w:numId w:val="13"/>
+          <w:numId w:val="21"/>
         </w:numPr>
       </w:pPr>
       <w:r>
@@ -6444,7 +6482,7 @@
         <w:pStyle w:val="Text"/>
         <w:numPr>
           <w:ilvl w:val="0"/>
-          <w:numId w:val="13"/>
+          <w:numId w:val="21"/>
         </w:numPr>
       </w:pPr>
       <w:r>
@@ -6462,7 +6500,7 @@
         <w:pStyle w:val="Text"/>
         <w:numPr>
           <w:ilvl w:val="0"/>
-          <w:numId w:val="13"/>
+          <w:numId w:val="21"/>
         </w:numPr>
       </w:pPr>
       <w:r>
@@ -6513,7 +6551,7 @@
       <w:r>
         <w:t xml:space="preserve">ZARS will be started in an embedded Jetty instance using the Eclipse output folder. Modifications to source code files will be detected automatically and will result in a redeployment of ZARS. The in- memory DB </w:t>
       </w:r>
-      <w:hyperlink r:id="rId26" w:history="1">
+      <w:hyperlink r:id="rId24" w:history="1">
         <w:r>
           <w:rPr>
             <w:rStyle w:val="Hyperlink"/>
@@ -6557,7 +6595,7 @@
         <w:pStyle w:val="Text"/>
         <w:numPr>
           <w:ilvl w:val="0"/>
-          <w:numId w:val="14"/>
+          <w:numId w:val="22"/>
         </w:numPr>
       </w:pPr>
       <w:r>
@@ -6575,7 +6613,7 @@
         <w:pStyle w:val="Text"/>
         <w:numPr>
           <w:ilvl w:val="0"/>
-          <w:numId w:val="14"/>
+          <w:numId w:val="22"/>
         </w:numPr>
       </w:pPr>
       <w:r>
@@ -6641,7 +6679,7 @@
       <w:r>
         <w:t xml:space="preserve"> be detected automatically. The in-memory DB </w:t>
       </w:r>
-      <w:hyperlink r:id="rId27" w:history="1">
+      <w:hyperlink r:id="rId25" w:history="1">
         <w:r>
           <w:rPr>
             <w:rStyle w:val="Hyperlink"/>
@@ -6701,7 +6739,7 @@
       <w:r>
         <w:t xml:space="preserve">ZARS uses </w:t>
       </w:r>
-      <w:hyperlink r:id="rId28" w:history="1">
+      <w:hyperlink r:id="rId26" w:history="1">
         <w:r>
           <w:rPr>
             <w:rStyle w:val="Hyperlink"/>
@@ -7307,7 +7345,7 @@
         <w:pStyle w:val="Text"/>
         <w:numPr>
           <w:ilvl w:val="0"/>
-          <w:numId w:val="14"/>
+          <w:numId w:val="22"/>
         </w:numPr>
       </w:pPr>
       <w:r>
@@ -7383,7 +7421,7 @@
         <w:pStyle w:val="Code"/>
         <w:numPr>
           <w:ilvl w:val="0"/>
-          <w:numId w:val="15"/>
+          <w:numId w:val="23"/>
         </w:numPr>
       </w:pPr>
       <w:r>
@@ -7459,7 +7497,7 @@
         <w:pStyle w:val="Text"/>
         <w:numPr>
           <w:ilvl w:val="0"/>
-          <w:numId w:val="15"/>
+          <w:numId w:val="23"/>
         </w:numPr>
       </w:pPr>
       <w:r>
@@ -7471,7 +7509,7 @@
         <w:pStyle w:val="Text"/>
         <w:numPr>
           <w:ilvl w:val="0"/>
-          <w:numId w:val="15"/>
+          <w:numId w:val="23"/>
         </w:numPr>
       </w:pPr>
       <w:r>
@@ -7483,7 +7521,7 @@
         <w:pStyle w:val="Text"/>
         <w:numPr>
           <w:ilvl w:val="0"/>
-          <w:numId w:val="15"/>
+          <w:numId w:val="23"/>
         </w:numPr>
       </w:pPr>
       <w:r>
@@ -7504,7 +7542,7 @@
         <w:pStyle w:val="Text"/>
         <w:numPr>
           <w:ilvl w:val="0"/>
-          <w:numId w:val="15"/>
+          <w:numId w:val="23"/>
         </w:numPr>
       </w:pPr>
       <w:r>
@@ -7531,7 +7569,7 @@
         <w:pStyle w:val="Text"/>
         <w:numPr>
           <w:ilvl w:val="0"/>
-          <w:numId w:val="15"/>
+          <w:numId w:val="23"/>
         </w:numPr>
       </w:pPr>
       <w:r>
@@ -8275,7 +8313,7 @@
       <w:r>
         <w:t xml:space="preserve">No specific setup is required for </w:t>
       </w:r>
-      <w:hyperlink r:id="rId29" w:history="1">
+      <w:hyperlink r:id="rId27" w:history="1">
         <w:r>
           <w:rPr>
             <w:rStyle w:val="Hyperlink"/>
@@ -8322,7 +8360,7 @@
       <w:r>
         <w:t xml:space="preserve"> </w:t>
       </w:r>
-      <w:hyperlink r:id="rId30" w:history="1">
+      <w:hyperlink r:id="rId28" w:history="1">
         <w:r>
           <w:rPr>
             <w:rStyle w:val="Hyperlink"/>
@@ -8365,7 +8403,7 @@
         <w:pStyle w:val="Code"/>
         <w:numPr>
           <w:ilvl w:val="0"/>
-          <w:numId w:val="17"/>
+          <w:numId w:val="25"/>
         </w:numPr>
       </w:pPr>
       <w:r>
@@ -8385,7 +8423,7 @@
         <w:pStyle w:val="Code"/>
         <w:numPr>
           <w:ilvl w:val="0"/>
-          <w:numId w:val="17"/>
+          <w:numId w:val="25"/>
         </w:numPr>
       </w:pPr>
       <w:r>
@@ -8405,7 +8443,7 @@
         <w:pStyle w:val="Code"/>
         <w:numPr>
           <w:ilvl w:val="0"/>
-          <w:numId w:val="16"/>
+          <w:numId w:val="24"/>
         </w:numPr>
       </w:pPr>
       <w:r>
@@ -8437,7 +8475,7 @@
         <w:pStyle w:val="Code"/>
         <w:numPr>
           <w:ilvl w:val="0"/>
-          <w:numId w:val="16"/>
+          <w:numId w:val="24"/>
         </w:numPr>
       </w:pPr>
       <w:r>
@@ -8465,7 +8503,7 @@
         <w:pStyle w:val="Code"/>
         <w:numPr>
           <w:ilvl w:val="0"/>
-          <w:numId w:val="18"/>
+          <w:numId w:val="26"/>
         </w:numPr>
       </w:pPr>
       <w:r>
@@ -8512,7 +8550,7 @@
       <w:r>
         <w:t xml:space="preserve"> </w:t>
       </w:r>
-      <w:hyperlink r:id="rId31" w:history="1">
+      <w:hyperlink r:id="rId29" w:history="1">
         <w:r>
           <w:rPr>
             <w:rStyle w:val="Hyperlink"/>
@@ -8551,7 +8589,7 @@
         <w:pStyle w:val="Code"/>
         <w:numPr>
           <w:ilvl w:val="0"/>
-          <w:numId w:val="18"/>
+          <w:numId w:val="26"/>
         </w:numPr>
       </w:pPr>
       <w:r>
@@ -8571,7 +8609,7 @@
         <w:pStyle w:val="Code"/>
         <w:numPr>
           <w:ilvl w:val="0"/>
-          <w:numId w:val="18"/>
+          <w:numId w:val="26"/>
         </w:numPr>
       </w:pPr>
       <w:r>
@@ -8591,7 +8629,7 @@
         <w:pStyle w:val="Code"/>
         <w:numPr>
           <w:ilvl w:val="0"/>
-          <w:numId w:val="18"/>
+          <w:numId w:val="26"/>
         </w:numPr>
       </w:pPr>
       <w:r>
@@ -8611,7 +8649,7 @@
         <w:pStyle w:val="Code"/>
         <w:numPr>
           <w:ilvl w:val="0"/>
-          <w:numId w:val="18"/>
+          <w:numId w:val="26"/>
         </w:numPr>
       </w:pPr>
       <w:r>
@@ -8623,7 +8661,7 @@
         <w:pStyle w:val="Code"/>
         <w:numPr>
           <w:ilvl w:val="0"/>
-          <w:numId w:val="18"/>
+          <w:numId w:val="26"/>
         </w:numPr>
       </w:pPr>
       <w:r>
@@ -8635,7 +8673,7 @@
         <w:pStyle w:val="Code"/>
         <w:numPr>
           <w:ilvl w:val="0"/>
-          <w:numId w:val="18"/>
+          <w:numId w:val="26"/>
         </w:numPr>
       </w:pPr>
       <w:r>
@@ -8655,7 +8693,7 @@
         <w:pStyle w:val="Code"/>
         <w:numPr>
           <w:ilvl w:val="0"/>
-          <w:numId w:val="19"/>
+          <w:numId w:val="27"/>
         </w:numPr>
       </w:pPr>
       <w:r>
@@ -8921,7 +8959,7 @@
       <w:r>
         <w:t xml:space="preserve">No specific setup is required for </w:t>
       </w:r>
-      <w:hyperlink r:id="rId32" w:history="1">
+      <w:hyperlink r:id="rId30" w:history="1">
         <w:r>
           <w:rPr>
             <w:rStyle w:val="Hyperlink"/>
@@ -8959,7 +8997,7 @@
       <w:r>
         <w:t xml:space="preserve">No specific setup is required for </w:t>
       </w:r>
-      <w:hyperlink r:id="rId33" w:history="1">
+      <w:hyperlink r:id="rId31" w:history="1">
         <w:r>
           <w:rPr>
             <w:rStyle w:val="Hyperlink"/>
@@ -9128,46 +9166,155 @@
       <w:r>
         <w:t xml:space="preserve">As you might suspect from this introduction, particular focus is on testing ZARS. You might want to pick up the books </w:t>
       </w:r>
+      <w:hyperlink r:id="rId32" w:history="1">
+        <w:r>
+          <w:rPr>
+            <w:rStyle w:val="Hyperlink"/>
+          </w:rPr>
+          <w:t>Growing Object-Oriented Software, Guided By Tests</w:t>
+        </w:r>
+      </w:hyperlink>
+      <w:r>
+        <w:t xml:space="preserve"> and </w:t>
+      </w:r>
+      <w:hyperlink r:id="rId33" w:history="1">
+        <w:r>
+          <w:rPr>
+            <w:rStyle w:val="Hyperlink"/>
+          </w:rPr>
+          <w:t>Design Driven Testing</w:t>
+        </w:r>
+      </w:hyperlink>
+      <w:r>
+        <w:t xml:space="preserve"> to help you get started writing sustainable automated tests.</w:t>
+      </w:r>
+    </w:p>
+    <w:p>
+      <w:pPr>
+        <w:pStyle w:val="Text"/>
+      </w:pPr>
+      <w:r>
+        <w:t>Automated tests for ZARS are organized into three distinct categories, namely unit tests, integration tests, and acceptance tests.</w:t>
+      </w:r>
+    </w:p>
+    <w:p>
+      <w:pPr>
+        <w:pStyle w:val="Heading2"/>
+      </w:pPr>
+      <w:bookmarkStart w:id="38" w:name="_Toc315883927"/>
+      <w:r>
+        <w:t>Unit Testing</w:t>
+      </w:r>
+      <w:bookmarkEnd w:id="38"/>
+    </w:p>
+    <w:p>
+      <w:pPr>
+        <w:pStyle w:val="Text"/>
+      </w:pPr>
+      <w:r>
+        <w:t xml:space="preserve">TODO </w:t>
+      </w:r>
       <w:hyperlink r:id="rId34" w:history="1">
         <w:r>
           <w:rPr>
             <w:rStyle w:val="Hyperlink"/>
           </w:rPr>
-          <w:t>Growing Object-Oriented Software, Guided By Tests</w:t>
+          <w:t>JDave</w:t>
         </w:r>
       </w:hyperlink>
       <w:r>
-        <w:t xml:space="preserve"> and </w:t>
+        <w:t xml:space="preserve">, </w:t>
       </w:r>
       <w:hyperlink r:id="rId35" w:history="1">
         <w:r>
           <w:rPr>
             <w:rStyle w:val="Hyperlink"/>
           </w:rPr>
-          <w:t>Design Driven Testing</w:t>
+          <w:t>Mockito</w:t>
         </w:r>
       </w:hyperlink>
       <w:r>
-        <w:t xml:space="preserve"> to help you get started writing sustainable automated tests.</w:t>
-      </w:r>
-    </w:p>
-    <w:p>
-      <w:pPr>
-        <w:pStyle w:val="Text"/>
-      </w:pPr>
-      <w:r>
-        <w:t>Automated tests for ZARS are organized into three distinct categories, namely unit tests, integration tests, and acceptance tests.</w:t>
-      </w:r>
+        <w:t xml:space="preserve">, </w:t>
+      </w:r>
+      <w:hyperlink r:id="rId36" w:history="1">
+        <w:r>
+          <w:rPr>
+            <w:rStyle w:val="Hyperlink"/>
+          </w:rPr>
+          <w:t>PowerMock</w:t>
+        </w:r>
+      </w:hyperlink>
+      <w:r>
+        <w:t xml:space="preserve">, </w:t>
+      </w:r>
+      <w:hyperlink r:id="rId37" w:anchor="unit-testing" w:history="1">
+        <w:r>
+          <w:rPr>
+            <w:rStyle w:val="Hyperlink"/>
+          </w:rPr>
+          <w:t>Spring Unit Testing Support</w:t>
+        </w:r>
+      </w:hyperlink>
     </w:p>
     <w:p>
       <w:pPr>
         <w:pStyle w:val="Heading2"/>
       </w:pPr>
-      <w:bookmarkStart w:id="38" w:name="_Toc315883927"/>
-      <w:r>
-        <w:t>Unit Testing</w:t>
-      </w:r>
-      <w:bookmarkEnd w:id="38"/>
+      <w:bookmarkStart w:id="39" w:name="_Toc315883928"/>
+      <w:r>
+        <w:t>Integration Testing</w:t>
+      </w:r>
+      <w:bookmarkEnd w:id="39"/>
+    </w:p>
+    <w:p>
+      <w:pPr>
+        <w:pStyle w:val="Text"/>
+      </w:pPr>
+      <w:r>
+        <w:t>TODO</w:t>
+      </w:r>
+    </w:p>
+    <w:p>
+      <w:pPr>
+        <w:pStyle w:val="Text"/>
+      </w:pPr>
+      <w:r>
+        <w:t xml:space="preserve">Backend: </w:t>
+      </w:r>
+      <w:hyperlink r:id="rId38" w:anchor="integration-testing" w:history="1">
+        <w:r>
+          <w:rPr>
+            <w:rStyle w:val="Hyperlink"/>
+          </w:rPr>
+          <w:t>Spring Integration Testing Support</w:t>
+        </w:r>
+      </w:hyperlink>
+    </w:p>
+    <w:p>
+      <w:pPr>
+        <w:pStyle w:val="Text"/>
+      </w:pPr>
+      <w:r>
+        <w:t xml:space="preserve">Frontend: </w:t>
+      </w:r>
+      <w:hyperlink r:id="rId39" w:history="1">
+        <w:r>
+          <w:rPr>
+            <w:rStyle w:val="Hyperlink"/>
+          </w:rPr>
+          <w:t>JSFUnit</w:t>
+        </w:r>
+      </w:hyperlink>
+    </w:p>
+    <w:p>
+      <w:pPr>
+        <w:pStyle w:val="Heading2"/>
+      </w:pPr>
+      <w:bookmarkStart w:id="40" w:name="_Toc315883929"/>
+      <w:r>
+        <w:t>Acceptance Testing</w:t>
+      </w:r>
+      <w:bookmarkEnd w:id="40"/>
     </w:p>
     <w:p>
       <w:pPr>
@@ -9176,127 +9323,18 @@
       <w:r>
         <w:t xml:space="preserve">TODO </w:t>
       </w:r>
-      <w:hyperlink r:id="rId36" w:history="1">
+      <w:hyperlink r:id="rId40" w:history="1">
         <w:r>
           <w:rPr>
             <w:rStyle w:val="Hyperlink"/>
           </w:rPr>
-          <w:t>JDave</w:t>
+          <w:t>Thucydides</w:t>
         </w:r>
       </w:hyperlink>
       <w:r>
         <w:t xml:space="preserve">, </w:t>
       </w:r>
-      <w:hyperlink r:id="rId37" w:history="1">
-        <w:r>
-          <w:rPr>
-            <w:rStyle w:val="Hyperlink"/>
-          </w:rPr>
-          <w:t>Mockito</w:t>
-        </w:r>
-      </w:hyperlink>
-      <w:r>
-        <w:t xml:space="preserve">, </w:t>
-      </w:r>
-      <w:hyperlink r:id="rId38" w:history="1">
-        <w:r>
-          <w:rPr>
-            <w:rStyle w:val="Hyperlink"/>
-          </w:rPr>
-          <w:t>PowerMock</w:t>
-        </w:r>
-      </w:hyperlink>
-      <w:r>
-        <w:t xml:space="preserve">, </w:t>
-      </w:r>
-      <w:hyperlink r:id="rId39" w:anchor="unit-testing" w:history="1">
-        <w:r>
-          <w:rPr>
-            <w:rStyle w:val="Hyperlink"/>
-          </w:rPr>
-          <w:t>Spring Unit Testing Support</w:t>
-        </w:r>
-      </w:hyperlink>
-    </w:p>
-    <w:p>
-      <w:pPr>
-        <w:pStyle w:val="Heading2"/>
-      </w:pPr>
-      <w:bookmarkStart w:id="39" w:name="_Toc315883928"/>
-      <w:r>
-        <w:t>Integration Testing</w:t>
-      </w:r>
-      <w:bookmarkEnd w:id="39"/>
-    </w:p>
-    <w:p>
-      <w:pPr>
-        <w:pStyle w:val="Text"/>
-      </w:pPr>
-      <w:r>
-        <w:t>TODO</w:t>
-      </w:r>
-    </w:p>
-    <w:p>
-      <w:pPr>
-        <w:pStyle w:val="Text"/>
-      </w:pPr>
-      <w:r>
-        <w:t xml:space="preserve">Backend: </w:t>
-      </w:r>
-      <w:hyperlink r:id="rId40" w:anchor="integration-testing" w:history="1">
-        <w:r>
-          <w:rPr>
-            <w:rStyle w:val="Hyperlink"/>
-          </w:rPr>
-          <w:t>Spring Integration Testing Support</w:t>
-        </w:r>
-      </w:hyperlink>
-    </w:p>
-    <w:p>
-      <w:pPr>
-        <w:pStyle w:val="Text"/>
-      </w:pPr>
-      <w:r>
-        <w:t xml:space="preserve">Frontend: </w:t>
-      </w:r>
       <w:hyperlink r:id="rId41" w:history="1">
-        <w:r>
-          <w:rPr>
-            <w:rStyle w:val="Hyperlink"/>
-          </w:rPr>
-          <w:t>JSFUnit</w:t>
-        </w:r>
-      </w:hyperlink>
-    </w:p>
-    <w:p>
-      <w:pPr>
-        <w:pStyle w:val="Heading2"/>
-      </w:pPr>
-      <w:bookmarkStart w:id="40" w:name="_Toc315883929"/>
-      <w:r>
-        <w:t>Acceptance Testing</w:t>
-      </w:r>
-      <w:bookmarkEnd w:id="40"/>
-    </w:p>
-    <w:p>
-      <w:pPr>
-        <w:pStyle w:val="Text"/>
-      </w:pPr>
-      <w:r>
-        <w:t xml:space="preserve">TODO </w:t>
-      </w:r>
-      <w:hyperlink r:id="rId42" w:history="1">
-        <w:r>
-          <w:rPr>
-            <w:rStyle w:val="Hyperlink"/>
-          </w:rPr>
-          <w:t>Thucydides</w:t>
-        </w:r>
-      </w:hyperlink>
-      <w:r>
-        <w:t xml:space="preserve">, </w:t>
-      </w:r>
-      <w:hyperlink r:id="rId43" w:history="1">
         <w:r>
           <w:rPr>
             <w:rStyle w:val="Hyperlink"/>
@@ -9353,7 +9391,7 @@
         <w:pStyle w:val="Text"/>
         <w:numPr>
           <w:ilvl w:val="0"/>
-          <w:numId w:val="19"/>
+          <w:numId w:val="27"/>
         </w:numPr>
       </w:pPr>
       <w:r>
@@ -9386,7 +9424,7 @@
         <w:pStyle w:val="Text"/>
         <w:numPr>
           <w:ilvl w:val="0"/>
-          <w:numId w:val="19"/>
+          <w:numId w:val="27"/>
         </w:numPr>
       </w:pPr>
       <w:r>
@@ -9408,7 +9446,7 @@
         <w:pStyle w:val="Text"/>
         <w:numPr>
           <w:ilvl w:val="0"/>
-          <w:numId w:val="8"/>
+          <w:numId w:val="16"/>
         </w:numPr>
         <w:rPr>
           <w:b/>
@@ -9466,7 +9504,7 @@
             <o:lock v:ext="edit" aspectratio="t"/>
           </v:shapetype>
           <v:shape id="_x0000_i1027" type="#_x0000_t75" style="width:438.75pt;height:101.25pt">
-            <v:imagedata r:id="rId44" o:title=""/>
+            <v:imagedata r:id="rId42" o:title=""/>
           </v:shape>
         </w:pict>
       </w:r>
@@ -9542,7 +9580,7 @@
       <w:r>
         <w:pict>
           <v:shape id="_x0000_i1028" type="#_x0000_t75" style="width:291.75pt;height:231.75pt">
-            <v:imagedata r:id="rId45" o:title=""/>
+            <v:imagedata r:id="rId43" o:title=""/>
           </v:shape>
         </w:pict>
       </w:r>
@@ -9585,7 +9623,7 @@
         <w:pStyle w:val="Text"/>
         <w:numPr>
           <w:ilvl w:val="0"/>
-          <w:numId w:val="20"/>
+          <w:numId w:val="28"/>
         </w:numPr>
       </w:pPr>
       <w:r>
@@ -9604,7 +9642,7 @@
         <w:pStyle w:val="Text"/>
         <w:numPr>
           <w:ilvl w:val="0"/>
-          <w:numId w:val="20"/>
+          <w:numId w:val="28"/>
         </w:numPr>
       </w:pPr>
       <w:r>
@@ -9630,7 +9668,7 @@
         <w:pStyle w:val="Text"/>
         <w:numPr>
           <w:ilvl w:val="0"/>
-          <w:numId w:val="20"/>
+          <w:numId w:val="28"/>
         </w:numPr>
       </w:pPr>
       <w:r>
@@ -9661,7 +9699,7 @@
         <w:pStyle w:val="Text"/>
         <w:numPr>
           <w:ilvl w:val="0"/>
-          <w:numId w:val="8"/>
+          <w:numId w:val="16"/>
         </w:numPr>
         <w:rPr>
           <w:b/>
@@ -9704,7 +9742,7 @@
         <w:pStyle w:val="Text"/>
         <w:numPr>
           <w:ilvl w:val="0"/>
-          <w:numId w:val="21"/>
+          <w:numId w:val="29"/>
         </w:numPr>
       </w:pPr>
       <w:r>
@@ -9735,7 +9773,7 @@
         <w:pStyle w:val="Text"/>
         <w:numPr>
           <w:ilvl w:val="0"/>
-          <w:numId w:val="21"/>
+          <w:numId w:val="29"/>
         </w:numPr>
       </w:pPr>
       <w:r>
@@ -9784,7 +9822,7 @@
         <w:pStyle w:val="Text"/>
         <w:numPr>
           <w:ilvl w:val="0"/>
-          <w:numId w:val="21"/>
+          <w:numId w:val="29"/>
         </w:numPr>
       </w:pPr>
       <w:r>
@@ -9828,7 +9866,7 @@
         <w:pStyle w:val="Text"/>
         <w:numPr>
           <w:ilvl w:val="0"/>
-          <w:numId w:val="21"/>
+          <w:numId w:val="29"/>
         </w:numPr>
       </w:pPr>
       <w:r>
@@ -9846,7 +9884,7 @@
       <w:r>
         <w:t xml:space="preserve">All tables in the ZARS database are mapped to persistence entities. Avoid the </w:t>
       </w:r>
-      <w:hyperlink r:id="rId46" w:history="1">
+      <w:hyperlink r:id="rId44" w:history="1">
         <w:r>
           <w:rPr>
             <w:rStyle w:val="Hyperlink"/>
@@ -9866,7 +9904,7 @@
         <w:pStyle w:val="Text"/>
         <w:numPr>
           <w:ilvl w:val="0"/>
-          <w:numId w:val="21"/>
+          <w:numId w:val="29"/>
         </w:numPr>
       </w:pPr>
       <w:r>
@@ -9888,7 +9926,7 @@
         <w:pStyle w:val="Text"/>
         <w:numPr>
           <w:ilvl w:val="0"/>
-          <w:numId w:val="21"/>
+          <w:numId w:val="29"/>
         </w:numPr>
       </w:pPr>
       <w:r>
@@ -10251,7 +10289,7 @@
               </w:rPr>
               <w:pict>
                 <v:shape id="_x0000_i1029" type="#_x0000_t75" style="width:10.5pt;height:9.75pt">
-                  <v:imagedata r:id="rId47" r:href="rId48"/>
+                  <v:imagedata r:id="rId45" r:href="rId46"/>
                 </v:shape>
               </w:pict>
             </w:r>
@@ -10364,7 +10402,7 @@
               </w:rPr>
               <w:pict>
                 <v:shape id="_x0000_i1030" type="#_x0000_t75" alt="yes" style="width:10.5pt;height:9.75pt">
-                  <v:imagedata r:id="rId47" r:href="rId49"/>
+                  <v:imagedata r:id="rId45" r:href="rId47"/>
                 </v:shape>
               </w:pict>
             </w:r>
@@ -10393,7 +10431,7 @@
               </w:rPr>
               <w:pict>
                 <v:shape id="_x0000_i1031" type="#_x0000_t75" alt="yes" style="width:10.5pt;height:9.75pt">
-                  <v:imagedata r:id="rId47" r:href="rId50"/>
+                  <v:imagedata r:id="rId45" r:href="rId48"/>
                 </v:shape>
               </w:pict>
             </w:r>
@@ -10422,7 +10460,7 @@
               </w:rPr>
               <w:pict>
                 <v:shape id="_x0000_i1032" type="#_x0000_t75" alt="yes" style="width:10.5pt;height:9.75pt">
-                  <v:imagedata r:id="rId47" r:href="rId51"/>
+                  <v:imagedata r:id="rId45" r:href="rId49"/>
                 </v:shape>
               </w:pict>
             </w:r>
@@ -10517,7 +10555,7 @@
               </w:rPr>
               <w:pict>
                 <v:shape id="_x0000_i1033" type="#_x0000_t75" alt="yes" style="width:10.5pt;height:9.75pt">
-                  <v:imagedata r:id="rId47" r:href="rId52"/>
+                  <v:imagedata r:id="rId45" r:href="rId50"/>
                 </v:shape>
               </w:pict>
             </w:r>
@@ -10546,7 +10584,7 @@
               </w:rPr>
               <w:pict>
                 <v:shape id="_x0000_i1034" type="#_x0000_t75" alt="yes" style="width:10.5pt;height:9.75pt">
-                  <v:imagedata r:id="rId47" r:href="rId53"/>
+                  <v:imagedata r:id="rId45" r:href="rId51"/>
                 </v:shape>
               </w:pict>
             </w:r>
@@ -10660,7 +10698,7 @@
               </w:rPr>
               <w:pict>
                 <v:shape id="_x0000_i1035" type="#_x0000_t75" alt="yes" style="width:10.5pt;height:9.75pt">
-                  <v:imagedata r:id="rId47" r:href="rId54"/>
+                  <v:imagedata r:id="rId45" r:href="rId52"/>
                 </v:shape>
               </w:pict>
             </w:r>
@@ -10900,7 +10938,7 @@
               </w:rPr>
               <w:pict>
                 <v:shape id="_x0000_i1036" type="#_x0000_t75" alt="yes" style="width:10.5pt;height:9.75pt">
-                  <v:imagedata r:id="rId47" r:href="rId55"/>
+                  <v:imagedata r:id="rId45" r:href="rId53"/>
                 </v:shape>
               </w:pict>
             </w:r>
@@ -10929,7 +10967,7 @@
               </w:rPr>
               <w:pict>
                 <v:shape id="_x0000_i1037" type="#_x0000_t75" alt="yes" style="width:10.5pt;height:9.75pt">
-                  <v:imagedata r:id="rId47" r:href="rId56"/>
+                  <v:imagedata r:id="rId45" r:href="rId54"/>
                 </v:shape>
               </w:pict>
             </w:r>
@@ -11024,7 +11062,7 @@
               </w:rPr>
               <w:pict>
                 <v:shape id="_x0000_i1038" type="#_x0000_t75" alt="yes" style="width:10.5pt;height:9.75pt">
-                  <v:imagedata r:id="rId47" r:href="rId57"/>
+                  <v:imagedata r:id="rId45" r:href="rId55"/>
                 </v:shape>
               </w:pict>
             </w:r>
@@ -11053,7 +11091,7 @@
               </w:rPr>
               <w:pict>
                 <v:shape id="_x0000_i1039" type="#_x0000_t75" alt="yes" style="width:10.5pt;height:9.75pt">
-                  <v:imagedata r:id="rId47" r:href="rId58"/>
+                  <v:imagedata r:id="rId45" r:href="rId56"/>
                 </v:shape>
               </w:pict>
             </w:r>
@@ -11148,7 +11186,7 @@
               </w:rPr>
               <w:pict>
                 <v:shape id="_x0000_i1040" type="#_x0000_t75" alt="yes" style="width:10.5pt;height:9.75pt">
-                  <v:imagedata r:id="rId47" r:href="rId59"/>
+                  <v:imagedata r:id="rId45" r:href="rId57"/>
                 </v:shape>
               </w:pict>
             </w:r>
@@ -11177,7 +11215,7 @@
               </w:rPr>
               <w:pict>
                 <v:shape id="_x0000_i1041" type="#_x0000_t75" alt="yes" style="width:10.5pt;height:9.75pt">
-                  <v:imagedata r:id="rId47" r:href="rId60"/>
+                  <v:imagedata r:id="rId45" r:href="rId58"/>
                 </v:shape>
               </w:pict>
             </w:r>
@@ -11290,7 +11328,7 @@
               </w:rPr>
               <w:pict>
                 <v:shape id="_x0000_i1042" type="#_x0000_t75" alt="yes" style="width:10.5pt;height:9.75pt">
-                  <v:imagedata r:id="rId47" r:href="rId61"/>
+                  <v:imagedata r:id="rId45" r:href="rId59"/>
                 </v:shape>
               </w:pict>
             </w:r>
@@ -11319,7 +11357,7 @@
               </w:rPr>
               <w:pict>
                 <v:shape id="_x0000_i1043" type="#_x0000_t75" alt="yes" style="width:10.5pt;height:9.75pt">
-                  <v:imagedata r:id="rId47" r:href="rId62"/>
+                  <v:imagedata r:id="rId45" r:href="rId60"/>
                 </v:shape>
               </w:pict>
             </w:r>
@@ -11348,7 +11386,7 @@
               </w:rPr>
               <w:pict>
                 <v:shape id="_x0000_i1044" type="#_x0000_t75" alt="yes" style="width:10.5pt;height:9.75pt">
-                  <v:imagedata r:id="rId47" r:href="rId63"/>
+                  <v:imagedata r:id="rId45" r:href="rId61"/>
                 </v:shape>
               </w:pict>
             </w:r>
@@ -11425,7 +11463,7 @@
               </w:rPr>
               <w:pict>
                 <v:shape id="_x0000_i1045" type="#_x0000_t75" alt="yes" style="width:10.5pt;height:9.75pt">
-                  <v:imagedata r:id="rId47" r:href="rId64"/>
+                  <v:imagedata r:id="rId45" r:href="rId62"/>
                 </v:shape>
               </w:pict>
             </w:r>
@@ -11454,7 +11492,7 @@
               </w:rPr>
               <w:pict>
                 <v:shape id="_x0000_i1046" type="#_x0000_t75" alt="yes" style="width:10.5pt;height:9.75pt">
-                  <v:imagedata r:id="rId47" r:href="rId65"/>
+                  <v:imagedata r:id="rId45" r:href="rId63"/>
                 </v:shape>
               </w:pict>
             </w:r>
@@ -11484,7 +11522,7 @@
               </w:rPr>
               <w:pict>
                 <v:shape id="_x0000_i1047" type="#_x0000_t75" alt="yes" style="width:10.5pt;height:9.75pt">
-                  <v:imagedata r:id="rId47" r:href="rId66"/>
+                  <v:imagedata r:id="rId45" r:href="rId64"/>
                 </v:shape>
               </w:pict>
             </w:r>
@@ -12069,7 +12107,16 @@
         </w:r>
       </w:fldSimple>
       <w:r>
-        <w:t>.</w:t>
+        <w:t xml:space="preserve">. A split by function / service (such as a separate user, reservation, and billing module) has </w:t>
+      </w:r>
+      <w:r>
+        <w:rPr>
+          <w:i/>
+        </w:rPr>
+        <w:t>not</w:t>
+      </w:r>
+      <w:r>
+        <w:t xml:space="preserve"> been addressed due to the size of the application but would make for an interesting test case.</w:t>
       </w:r>
     </w:p>
     <w:p>
@@ -12079,40 +12126,40 @@
       <w:r>
         <w:t xml:space="preserve">A carefully designed package structure is crucial since most structural code analysis tools and dependency checkers analyze Java projects at the package level. A static code analysis tool such as </w:t>
       </w:r>
+      <w:hyperlink r:id="rId65" w:history="1">
+        <w:r>
+          <w:rPr>
+            <w:rStyle w:val="Hyperlink"/>
+          </w:rPr>
+          <w:t>Headway Structure 101</w:t>
+        </w:r>
+      </w:hyperlink>
+      <w:r>
+        <w:t>, </w:t>
+      </w:r>
+      <w:hyperlink r:id="rId66" w:history="1">
+        <w:r>
+          <w:rPr>
+            <w:rStyle w:val="Hyperlink"/>
+          </w:rPr>
+          <w:t>Lattix LDM/LDV</w:t>
+        </w:r>
+      </w:hyperlink>
+      <w:r>
+        <w:t>, </w:t>
+      </w:r>
       <w:hyperlink r:id="rId67" w:history="1">
         <w:r>
           <w:rPr>
             <w:rStyle w:val="Hyperlink"/>
           </w:rPr>
-          <w:t>Headway Structure 101</w:t>
+          <w:t>hello2morrow Sonargraph</w:t>
         </w:r>
       </w:hyperlink>
       <w:r>
-        <w:t>, </w:t>
+        <w:t>, or </w:t>
       </w:r>
       <w:hyperlink r:id="rId68" w:history="1">
-        <w:r>
-          <w:rPr>
-            <w:rStyle w:val="Hyperlink"/>
-          </w:rPr>
-          <w:t>Lattix LDM/LDV</w:t>
-        </w:r>
-      </w:hyperlink>
-      <w:r>
-        <w:t>, </w:t>
-      </w:r>
-      <w:hyperlink r:id="rId69" w:history="1">
-        <w:r>
-          <w:rPr>
-            <w:rStyle w:val="Hyperlink"/>
-          </w:rPr>
-          <w:t>hello2morrow Sonargraph</w:t>
-        </w:r>
-      </w:hyperlink>
-      <w:r>
-        <w:t>, or </w:t>
-      </w:r>
-      <w:hyperlink r:id="rId70" w:history="1">
         <w:r>
           <w:rPr>
             <w:rStyle w:val="Hyperlink"/>
@@ -12144,11 +12191,120 @@
       <w:r>
         <w:br/>
       </w:r>
+      <w:hyperlink r:id="rId69" w:history="1">
+        <w:r>
+          <w:rPr>
+            <w:rStyle w:val="Hyperlink"/>
+          </w:rPr>
+          <w:t>ClassCycle</w:t>
+        </w:r>
+      </w:hyperlink>
+      <w:r>
+        <w:t xml:space="preserve"> and/</w:t>
+      </w:r>
+      <w:r>
+        <w:t>or</w:t>
+      </w:r>
+      <w:r>
+        <w:t xml:space="preserve"> </w:t>
+      </w:r>
+      <w:hyperlink r:id="rId70" w:history="1">
+        <w:r>
+          <w:rPr>
+            <w:rStyle w:val="Hyperlink"/>
+          </w:rPr>
+          <w:t>Macker</w:t>
+        </w:r>
+      </w:hyperlink>
+      <w:r>
+        <w:t xml:space="preserve"> will be used to automatically check the conventions and architectural rules outlined above.</w:t>
+      </w:r>
+    </w:p>
+    <w:p>
+      <w:pPr>
+        <w:pStyle w:val="Text"/>
+      </w:pPr>
+      <w:r>
+        <w:t xml:space="preserve">TODO </w:t>
+      </w:r>
+      <w:r>
+        <w:t>consider using annotations to identifying classes belonging to particular design patterns and to associate classes with components, modules, or layers in an application</w:t>
+      </w:r>
+    </w:p>
+    <w:p>
+      <w:pPr>
+        <w:pStyle w:val="Heading2"/>
+      </w:pPr>
+      <w:bookmarkStart w:id="50" w:name="_Toc315883933"/>
+      <w:r>
+        <w:t>Best Practices</w:t>
+      </w:r>
+      <w:bookmarkEnd w:id="50"/>
+    </w:p>
+    <w:p>
+      <w:pPr>
+        <w:pStyle w:val="Heading3"/>
+      </w:pPr>
+      <w:bookmarkStart w:id="51" w:name="_Toc315883934"/>
+      <w:r>
+        <w:t>Quality Assurance</w:t>
+      </w:r>
+      <w:bookmarkEnd w:id="51"/>
+    </w:p>
+    <w:p>
+      <w:pPr>
+        <w:pStyle w:val="Text"/>
+      </w:pPr>
+      <w:r>
+        <w:t xml:space="preserve">The static source code analysis tools </w:t>
+      </w:r>
       <w:hyperlink r:id="rId71" w:history="1">
         <w:r>
           <w:rPr>
             <w:rStyle w:val="Hyperlink"/>
           </w:rPr>
+          <w:t>FindBugs</w:t>
+        </w:r>
+      </w:hyperlink>
+      <w:r>
+        <w:t xml:space="preserve"> and </w:t>
+      </w:r>
+      <w:hyperlink r:id="rId72" w:history="1">
+        <w:r>
+          <w:rPr>
+            <w:rStyle w:val="Hyperlink"/>
+          </w:rPr>
+          <w:t>PMD</w:t>
+        </w:r>
+      </w:hyperlink>
+      <w:r>
+        <w:t xml:space="preserve"> will be used </w:t>
+      </w:r>
+      <w:r>
+        <w:rPr>
+          <w:i/>
+        </w:rPr>
+        <w:t>with project specific settings</w:t>
+      </w:r>
+      <w:r>
+        <w:t xml:space="preserve"> to ensure a certain level of code quality. The software architecture outlined in </w:t>
+      </w:r>
+      <w:fldSimple w:instr=" REF _Ref315710728 \h  \* MERGEFORMAT ">
+        <w:r>
+          <w:rPr>
+            <w:u w:val="single"/>
+          </w:rPr>
+          <w:t>Software Architecture</w:t>
+        </w:r>
+      </w:fldSimple>
+      <w:r>
+        <w:t xml:space="preserve"> will be validated with </w:t>
+      </w:r>
+      <w:hyperlink r:id="rId73" w:history="1">
+        <w:r>
+          <w:rPr>
+            <w:rStyle w:val="Hyperlink"/>
+          </w:rPr>
           <w:t>ClassCycle</w:t>
         </w:r>
       </w:hyperlink>
@@ -12161,7 +12317,7 @@
       <w:r>
         <w:t xml:space="preserve"> </w:t>
       </w:r>
-      <w:hyperlink r:id="rId72" w:history="1">
+      <w:hyperlink r:id="rId74" w:history="1">
         <w:r>
           <w:rPr>
             <w:rStyle w:val="Hyperlink"/>
@@ -12170,159 +12326,50 @@
         </w:r>
       </w:hyperlink>
       <w:r>
-        <w:t xml:space="preserve"> will be used to automatically check the conventions and architectural rules outlined above.</w:t>
-      </w:r>
-    </w:p>
-    <w:p>
-      <w:pPr>
-        <w:pStyle w:val="Text"/>
-      </w:pPr>
-      <w:r>
-        <w:t xml:space="preserve">TODO </w:t>
-      </w:r>
-      <w:r>
-        <w:t>consider using annotations to identifying classes belonging to particular design patterns and to associate classes with components, modules, or layers in an application</w:t>
-      </w:r>
-    </w:p>
-    <w:p>
-      <w:pPr>
-        <w:pStyle w:val="Heading2"/>
-      </w:pPr>
-      <w:bookmarkStart w:id="50" w:name="_Toc315883933"/>
-      <w:r>
-        <w:t>Best Practices</w:t>
-      </w:r>
-      <w:bookmarkEnd w:id="50"/>
-    </w:p>
-    <w:p>
-      <w:pPr>
-        <w:pStyle w:val="Heading3"/>
-      </w:pPr>
-      <w:bookmarkStart w:id="51" w:name="_Toc315883934"/>
-      <w:r>
-        <w:t>Quality Assurance</w:t>
-      </w:r>
-      <w:bookmarkEnd w:id="51"/>
-    </w:p>
-    <w:p>
-      <w:pPr>
-        <w:pStyle w:val="Text"/>
-      </w:pPr>
-      <w:r>
-        <w:t xml:space="preserve">The static source code analysis tools </w:t>
-      </w:r>
-      <w:hyperlink r:id="rId73" w:history="1">
+        <w:t>.</w:t>
+      </w:r>
+    </w:p>
+    <w:p>
+      <w:pPr>
+        <w:pStyle w:val="Text"/>
+      </w:pPr>
+      <w:r>
+        <w:t xml:space="preserve">A manual review of source code dependencies and linkage across ZARS will be performed with one of the static code analysis tool such as </w:t>
+      </w:r>
+      <w:hyperlink r:id="rId75" w:history="1">
         <w:r>
           <w:rPr>
             <w:rStyle w:val="Hyperlink"/>
           </w:rPr>
-          <w:t>FindBugs</w:t>
+          <w:t>Headway Structure 101</w:t>
         </w:r>
       </w:hyperlink>
       <w:r>
-        <w:t xml:space="preserve"> and </w:t>
-      </w:r>
-      <w:hyperlink r:id="rId74" w:history="1">
+        <w:t>, </w:t>
+      </w:r>
+      <w:hyperlink r:id="rId76" w:history="1">
         <w:r>
           <w:rPr>
             <w:rStyle w:val="Hyperlink"/>
           </w:rPr>
-          <w:t>PMD</w:t>
+          <w:t>Lattix LDM/LDV</w:t>
         </w:r>
       </w:hyperlink>
       <w:r>
-        <w:t xml:space="preserve"> will be used </w:t>
-      </w:r>
-      <w:r>
-        <w:rPr>
-          <w:i/>
-        </w:rPr>
-        <w:t>with project specific settings</w:t>
-      </w:r>
-      <w:r>
-        <w:t xml:space="preserve"> to ensure a certain level of code quality. The software architecture outlined in </w:t>
-      </w:r>
-      <w:fldSimple w:instr=" REF _Ref315710728 \h  \* MERGEFORMAT ">
-        <w:r>
-          <w:rPr>
-            <w:u w:val="single"/>
-          </w:rPr>
-          <w:t>Software Architecture</w:t>
-        </w:r>
-      </w:fldSimple>
-      <w:r>
-        <w:t xml:space="preserve"> will be validated with </w:t>
-      </w:r>
-      <w:hyperlink r:id="rId75" w:history="1">
+        <w:t>, </w:t>
+      </w:r>
+      <w:hyperlink r:id="rId77" w:history="1">
         <w:r>
           <w:rPr>
             <w:rStyle w:val="Hyperlink"/>
           </w:rPr>
-          <w:t>ClassCycle</w:t>
+          <w:t>hello2morrow Sonargraph</w:t>
         </w:r>
       </w:hyperlink>
       <w:r>
-        <w:t xml:space="preserve"> and/</w:t>
-      </w:r>
-      <w:r>
-        <w:t>or</w:t>
-      </w:r>
-      <w:r>
-        <w:t xml:space="preserve"> </w:t>
-      </w:r>
-      <w:hyperlink r:id="rId76" w:history="1">
-        <w:r>
-          <w:rPr>
-            <w:rStyle w:val="Hyperlink"/>
-          </w:rPr>
-          <w:t>Macker</w:t>
-        </w:r>
-      </w:hyperlink>
-      <w:r>
-        <w:t>.</w:t>
-      </w:r>
-    </w:p>
-    <w:p>
-      <w:pPr>
-        <w:pStyle w:val="Text"/>
-      </w:pPr>
-      <w:r>
-        <w:t xml:space="preserve">A manual review of source code dependencies and linkage across ZARS will be performed with one of the static code analysis tool such as </w:t>
-      </w:r>
-      <w:hyperlink r:id="rId77" w:history="1">
-        <w:r>
-          <w:rPr>
-            <w:rStyle w:val="Hyperlink"/>
-          </w:rPr>
-          <w:t>Headway Structure 101</w:t>
-        </w:r>
-      </w:hyperlink>
-      <w:r>
-        <w:t>, </w:t>
+        <w:t>, or </w:t>
       </w:r>
       <w:hyperlink r:id="rId78" w:history="1">
-        <w:r>
-          <w:rPr>
-            <w:rStyle w:val="Hyperlink"/>
-          </w:rPr>
-          <w:t>Lattix LDM/LDV</w:t>
-        </w:r>
-      </w:hyperlink>
-      <w:r>
-        <w:t>, </w:t>
-      </w:r>
-      <w:hyperlink r:id="rId79" w:history="1">
-        <w:r>
-          <w:rPr>
-            <w:rStyle w:val="Hyperlink"/>
-          </w:rPr>
-          <w:t>hello2morrow Sonargraph</w:t>
-        </w:r>
-      </w:hyperlink>
-      <w:r>
-        <w:t>, or </w:t>
-      </w:r>
-      <w:hyperlink r:id="rId80" w:history="1">
         <w:r>
           <w:rPr>
             <w:rStyle w:val="Hyperlink"/>
@@ -12357,7 +12404,7 @@
         <w:pStyle w:val="Text"/>
         <w:numPr>
           <w:ilvl w:val="0"/>
-          <w:numId w:val="25"/>
+          <w:numId w:val="33"/>
         </w:numPr>
         <w:rPr>
           <w:rStyle w:val="CodeChar"/>
@@ -12406,7 +12453,7 @@
         <w:pStyle w:val="Text"/>
         <w:numPr>
           <w:ilvl w:val="0"/>
-          <w:numId w:val="25"/>
+          <w:numId w:val="33"/>
         </w:numPr>
       </w:pPr>
       <w:r>
@@ -12428,7 +12475,7 @@
         <w:pStyle w:val="Text"/>
         <w:numPr>
           <w:ilvl w:val="0"/>
-          <w:numId w:val="25"/>
+          <w:numId w:val="33"/>
         </w:numPr>
       </w:pPr>
       <w:r>
@@ -12437,7 +12484,7 @@
         </w:rPr>
         <w:t xml:space="preserve">ensure that every commit either references, refers, closes, or fixes a </w:t>
       </w:r>
-      <w:hyperlink r:id="rId81" w:history="1">
+      <w:hyperlink r:id="rId79" w:history="1">
         <w:r>
           <w:rPr>
             <w:rStyle w:val="Hyperlink"/>
@@ -12456,7 +12503,7 @@
         <w:br/>
         <w:t xml:space="preserve">Every commit should be associated with at least one Trac ticket. If no ticket for the current commit exists create one before committing your changes. Please refer to the Trac documentation on </w:t>
       </w:r>
-      <w:hyperlink r:id="rId82" w:history="1">
+      <w:hyperlink r:id="rId80" w:history="1">
         <w:r>
           <w:rPr>
             <w:rStyle w:val="Hyperlink"/>
@@ -12476,7 +12523,7 @@
         <w:pStyle w:val="Text"/>
         <w:numPr>
           <w:ilvl w:val="0"/>
-          <w:numId w:val="25"/>
+          <w:numId w:val="33"/>
         </w:numPr>
       </w:pPr>
       <w:r>
@@ -12503,7 +12550,7 @@
         <w:pStyle w:val="Text"/>
         <w:numPr>
           <w:ilvl w:val="0"/>
-          <w:numId w:val="25"/>
+          <w:numId w:val="33"/>
         </w:numPr>
       </w:pPr>
       <w:r>
@@ -12525,7 +12572,7 @@
         </w:rPr>
         <w:t xml:space="preserve"> </w:t>
       </w:r>
-      <w:hyperlink r:id="rId83" w:history="1">
+      <w:hyperlink r:id="rId81" w:history="1">
         <w:r>
           <w:rPr>
             <w:rStyle w:val="Hyperlink"/>
@@ -12544,7 +12591,7 @@
         <w:br/>
         <w:t xml:space="preserve">Respect the project specific FindBugs settings and commit only code that is warning and error free. If a warning can't be avoided </w:t>
       </w:r>
-      <w:hyperlink r:id="rId84" w:history="1">
+      <w:hyperlink r:id="rId82" w:history="1">
         <w:r>
           <w:rPr>
             <w:rStyle w:val="Hyperlink"/>
@@ -12561,7 +12608,7 @@
         <w:pStyle w:val="Text"/>
         <w:numPr>
           <w:ilvl w:val="0"/>
-          <w:numId w:val="25"/>
+          <w:numId w:val="33"/>
         </w:numPr>
       </w:pPr>
       <w:r>
@@ -12570,7 +12617,7 @@
         </w:rPr>
         <w:t xml:space="preserve">try to ensure to commit only Java source code without </w:t>
       </w:r>
-      <w:hyperlink r:id="rId85" w:history="1">
+      <w:hyperlink r:id="rId83" w:history="1">
         <w:r>
           <w:rPr>
             <w:rStyle w:val="Hyperlink"/>
@@ -12589,7 +12636,7 @@
         <w:br/>
         <w:t xml:space="preserve">Respect the project specific PMD settings and commit only code that is warning and error free. If a warning can't be avoided </w:t>
       </w:r>
-      <w:hyperlink r:id="rId86" w:history="1">
+      <w:hyperlink r:id="rId84" w:history="1">
         <w:r>
           <w:rPr>
             <w:rStyle w:val="Hyperlink"/>
@@ -12618,7 +12665,7 @@
         <w:pStyle w:val="Text"/>
         <w:numPr>
           <w:ilvl w:val="0"/>
-          <w:numId w:val="25"/>
+          <w:numId w:val="33"/>
         </w:numPr>
       </w:pPr>
       <w:r>
@@ -12664,7 +12711,7 @@
         <w:pStyle w:val="Text"/>
         <w:numPr>
           <w:ilvl w:val="0"/>
-          <w:numId w:val="22"/>
+          <w:numId w:val="30"/>
         </w:numPr>
       </w:pPr>
       <w:r>
@@ -12676,7 +12723,7 @@
         <w:pStyle w:val="Text"/>
         <w:numPr>
           <w:ilvl w:val="0"/>
-          <w:numId w:val="22"/>
+          <w:numId w:val="30"/>
         </w:numPr>
       </w:pPr>
       <w:r>
@@ -12688,7 +12735,7 @@
         <w:pStyle w:val="Text"/>
         <w:numPr>
           <w:ilvl w:val="0"/>
-          <w:numId w:val="22"/>
+          <w:numId w:val="30"/>
         </w:numPr>
       </w:pPr>
       <w:r>
@@ -12700,7 +12747,7 @@
         <w:pStyle w:val="Text"/>
         <w:numPr>
           <w:ilvl w:val="0"/>
-          <w:numId w:val="22"/>
+          <w:numId w:val="30"/>
         </w:numPr>
       </w:pPr>
       <w:r>
@@ -12712,7 +12759,7 @@
         <w:pStyle w:val="Text"/>
         <w:numPr>
           <w:ilvl w:val="0"/>
-          <w:numId w:val="22"/>
+          <w:numId w:val="30"/>
         </w:numPr>
       </w:pPr>
       <w:r>
@@ -12724,7 +12771,7 @@
         <w:pStyle w:val="Text"/>
         <w:numPr>
           <w:ilvl w:val="0"/>
-          <w:numId w:val="22"/>
+          <w:numId w:val="30"/>
         </w:numPr>
       </w:pPr>
       <w:r>
@@ -12736,7 +12783,7 @@
         <w:pStyle w:val="Text"/>
         <w:numPr>
           <w:ilvl w:val="0"/>
-          <w:numId w:val="22"/>
+          <w:numId w:val="30"/>
         </w:numPr>
       </w:pPr>
       <w:r>
@@ -12748,7 +12795,7 @@
         <w:pStyle w:val="Text"/>
         <w:numPr>
           <w:ilvl w:val="0"/>
-          <w:numId w:val="22"/>
+          <w:numId w:val="30"/>
         </w:numPr>
       </w:pPr>
       <w:r>
@@ -12760,7 +12807,7 @@
         <w:pStyle w:val="Text"/>
         <w:numPr>
           <w:ilvl w:val="0"/>
-          <w:numId w:val="22"/>
+          <w:numId w:val="30"/>
         </w:numPr>
       </w:pPr>
       <w:r>
@@ -12790,7 +12837,7 @@
         <w:pStyle w:val="Text"/>
         <w:numPr>
           <w:ilvl w:val="0"/>
-          <w:numId w:val="23"/>
+          <w:numId w:val="31"/>
         </w:numPr>
       </w:pPr>
       <w:r>
@@ -12802,7 +12849,7 @@
         <w:pStyle w:val="Text"/>
         <w:numPr>
           <w:ilvl w:val="0"/>
-          <w:numId w:val="23"/>
+          <w:numId w:val="31"/>
         </w:numPr>
       </w:pPr>
       <w:r>
@@ -12814,13 +12861,13 @@
         <w:pStyle w:val="Text"/>
         <w:numPr>
           <w:ilvl w:val="0"/>
-          <w:numId w:val="23"/>
+          <w:numId w:val="31"/>
         </w:numPr>
       </w:pPr>
       <w:r>
         <w:t xml:space="preserve">avoid </w:t>
       </w:r>
-      <w:hyperlink r:id="rId87" w:history="1">
+      <w:hyperlink r:id="rId85" w:history="1">
         <w:r>
           <w:rPr>
             <w:rStyle w:val="Hyperlink"/>
@@ -12834,7 +12881,7 @@
         <w:pStyle w:val="Text"/>
         <w:numPr>
           <w:ilvl w:val="0"/>
-          <w:numId w:val="23"/>
+          <w:numId w:val="31"/>
         </w:numPr>
       </w:pPr>
       <w:r>
@@ -12912,7 +12959,7 @@
         <w:pStyle w:val="Text"/>
         <w:numPr>
           <w:ilvl w:val="0"/>
-          <w:numId w:val="24"/>
+          <w:numId w:val="32"/>
         </w:numPr>
         <w:rPr>
           <w:b/>
@@ -12950,7 +12997,7 @@
         <w:pStyle w:val="Text"/>
         <w:numPr>
           <w:ilvl w:val="0"/>
-          <w:numId w:val="24"/>
+          <w:numId w:val="32"/>
         </w:numPr>
         <w:rPr>
           <w:b/>
@@ -12998,7 +13045,7 @@
         <w:pStyle w:val="Text"/>
         <w:numPr>
           <w:ilvl w:val="0"/>
-          <w:numId w:val="24"/>
+          <w:numId w:val="32"/>
         </w:numPr>
       </w:pPr>
       <w:r>
@@ -13062,7 +13109,7 @@
         </w:rPr>
         <w:t xml:space="preserve"> be aware of it's </w:t>
       </w:r>
-      <w:hyperlink r:id="rId88" w:history="1">
+      <w:hyperlink r:id="rId86" w:history="1">
         <w:r>
           <w:rPr>
             <w:color w:val="0000FF"/>
@@ -13079,7 +13126,7 @@
         </w:rPr>
         <w:t xml:space="preserve">, configure it with either a pooling JMS connection factory (such as </w:t>
       </w:r>
-      <w:hyperlink r:id="rId89" w:anchor="SpringSupport-WorkingwithSpring%27sJmsTemplate" w:history="1">
+      <w:hyperlink r:id="rId87" w:anchor="SpringSupport-WorkingwithSpring%27sJmsTemplate" w:history="1">
         <w:r>
           <w:rPr>
             <w:color w:val="0000FF"/>
@@ -13113,7 +13160,7 @@
         </w:rPr>
         <w:t xml:space="preserve">) or have a look at Spring's </w:t>
       </w:r>
-      <w:hyperlink r:id="rId90" w:history="1">
+      <w:hyperlink r:id="rId88" w:history="1">
         <w:r>
           <w:rPr>
             <w:rFonts w:ascii="Courier New" w:hAnsi="Courier New" w:cs="Courier New"/>
@@ -13176,7 +13223,7 @@
         <w:pStyle w:val="Text"/>
         <w:numPr>
           <w:ilvl w:val="0"/>
-          <w:numId w:val="24"/>
+          <w:numId w:val="32"/>
         </w:numPr>
       </w:pPr>
       <w:r>
@@ -13439,7 +13486,21 @@
           <w:b/>
           <w:highlight w:val="yellow"/>
         </w:rPr>
-        <w:t>Example for ZARS 1.0.1</w:t>
+        <w:t xml:space="preserve">Example for ZARS </w:t>
+      </w:r>
+      <w:r>
+        <w:rPr>
+          <w:b/>
+          <w:highlight w:val="yellow"/>
+        </w:rPr>
+        <w:t xml:space="preserve">version </w:t>
+      </w:r>
+      <w:r>
+        <w:rPr>
+          <w:b/>
+          <w:highlight w:val="yellow"/>
+        </w:rPr>
+        <w:t>1.0.1</w:t>
       </w:r>
       <w:r>
         <w:br/>
@@ -13542,7 +13603,7 @@
         <w:pStyle w:val="Text"/>
       </w:pPr>
       <w:r>
-        <w:t>All user visible output of ZARS (GUI and Notifications) should be internationalized. There is no need to internationalize exception and log messages.</w:t>
+        <w:t>All elements of ZARS visible to the end user (GUI and Notifications) should be internationalized. There is no need to internationalize exceptions and log messages.</w:t>
       </w:r>
     </w:p>
     <w:p>
@@ -13607,6 +13668,492 @@
       </w:pPr>
       <w:r>
         <w:t>TODO specific clean up/save/formatter settings</w:t>
+      </w:r>
+    </w:p>
+    <w:p>
+      <w:pPr>
+        <w:pStyle w:val="Heading3"/>
+      </w:pPr>
+      <w:r>
+        <w:t>Logging</w:t>
+      </w:r>
+    </w:p>
+    <w:p>
+      <w:pPr>
+        <w:autoSpaceDE w:val="0"/>
+        <w:autoSpaceDN w:val="0"/>
+        <w:adjustRightInd w:val="0"/>
+        <w:spacing w:before="0" w:after="0" w:line="240" w:lineRule="auto"/>
+        <w:rPr>
+          <w:rFonts w:ascii="SabonCE-Roman" w:hAnsi="SabonCE-Roman" w:cs="SabonCE-Roman"/>
+          <w:b w:val="0"/>
+          <w:color w:val="auto"/>
+          <w:sz w:val="20"/>
+        </w:rPr>
+      </w:pPr>
+      <w:r>
+        <w:rPr>
+          <w:rFonts w:ascii="SabonCE-Roman" w:hAnsi="SabonCE-Roman" w:cs="SabonCE-Roman"/>
+          <w:b w:val="0"/>
+          <w:color w:val="auto"/>
+          <w:sz w:val="20"/>
+        </w:rPr>
+        <w:t xml:space="preserve">• </w:t>
+      </w:r>
+      <w:r>
+        <w:rPr>
+          <w:rFonts w:ascii="SabonCE-Italic" w:hAnsi="SabonCE-Italic" w:cs="SabonCE-Italic"/>
+          <w:b w:val="0"/>
+          <w:i/>
+          <w:iCs/>
+          <w:color w:val="auto"/>
+          <w:sz w:val="20"/>
+        </w:rPr>
+        <w:t xml:space="preserve">Support </w:t>
+      </w:r>
+      <w:r>
+        <w:rPr>
+          <w:rFonts w:ascii="SabonCE-Roman" w:hAnsi="SabonCE-Roman" w:cs="SabonCE-Roman"/>
+          <w:b w:val="0"/>
+          <w:color w:val="auto"/>
+          <w:sz w:val="20"/>
+        </w:rPr>
+        <w:t>logging (errors and info) is part of the user interface of the application.</w:t>
+      </w:r>
+    </w:p>
+    <w:p>
+      <w:pPr>
+        <w:autoSpaceDE w:val="0"/>
+        <w:autoSpaceDN w:val="0"/>
+        <w:adjustRightInd w:val="0"/>
+        <w:spacing w:before="0" w:after="0" w:line="240" w:lineRule="auto"/>
+        <w:rPr>
+          <w:rFonts w:ascii="SabonCE-Roman" w:hAnsi="SabonCE-Roman" w:cs="SabonCE-Roman"/>
+          <w:b w:val="0"/>
+          <w:color w:val="auto"/>
+          <w:sz w:val="20"/>
+        </w:rPr>
+      </w:pPr>
+      <w:r>
+        <w:rPr>
+          <w:rFonts w:ascii="SabonCE-Roman" w:hAnsi="SabonCE-Roman" w:cs="SabonCE-Roman"/>
+          <w:b w:val="0"/>
+          <w:color w:val="auto"/>
+          <w:sz w:val="20"/>
+        </w:rPr>
+        <w:t>These messages are intended to be tracked by support staff, as well</w:t>
+      </w:r>
+    </w:p>
+    <w:p>
+      <w:pPr>
+        <w:autoSpaceDE w:val="0"/>
+        <w:autoSpaceDN w:val="0"/>
+        <w:adjustRightInd w:val="0"/>
+        <w:spacing w:before="0" w:after="0" w:line="240" w:lineRule="auto"/>
+        <w:rPr>
+          <w:rFonts w:ascii="SabonCE-Roman" w:hAnsi="SabonCE-Roman" w:cs="SabonCE-Roman"/>
+          <w:b w:val="0"/>
+          <w:color w:val="auto"/>
+          <w:sz w:val="20"/>
+        </w:rPr>
+      </w:pPr>
+      <w:r>
+        <w:rPr>
+          <w:rFonts w:ascii="SabonCE-Roman" w:hAnsi="SabonCE-Roman" w:cs="SabonCE-Roman"/>
+          <w:b w:val="0"/>
+          <w:color w:val="auto"/>
+          <w:sz w:val="20"/>
+        </w:rPr>
+        <w:t>as perhaps system administrators and operators, to diagnose a failure or</w:t>
+      </w:r>
+    </w:p>
+    <w:p>
+      <w:pPr>
+        <w:autoSpaceDE w:val="0"/>
+        <w:autoSpaceDN w:val="0"/>
+        <w:adjustRightInd w:val="0"/>
+        <w:spacing w:before="0" w:after="0" w:line="240" w:lineRule="auto"/>
+        <w:rPr>
+          <w:rFonts w:ascii="SabonCE-Roman" w:hAnsi="SabonCE-Roman" w:cs="SabonCE-Roman"/>
+          <w:b w:val="0"/>
+          <w:color w:val="auto"/>
+          <w:sz w:val="20"/>
+        </w:rPr>
+      </w:pPr>
+      <w:r>
+        <w:rPr>
+          <w:rFonts w:ascii="SabonCE-Roman" w:hAnsi="SabonCE-Roman" w:cs="SabonCE-Roman"/>
+          <w:b w:val="0"/>
+          <w:color w:val="auto"/>
+          <w:sz w:val="20"/>
+        </w:rPr>
+        <w:t>monitor the progress of the running system.</w:t>
+      </w:r>
+    </w:p>
+    <w:p>
+      <w:pPr>
+        <w:autoSpaceDE w:val="0"/>
+        <w:autoSpaceDN w:val="0"/>
+        <w:adjustRightInd w:val="0"/>
+        <w:spacing w:before="0" w:after="0" w:line="240" w:lineRule="auto"/>
+        <w:rPr>
+          <w:rFonts w:ascii="SabonCE-Roman" w:hAnsi="SabonCE-Roman" w:cs="SabonCE-Roman"/>
+          <w:b w:val="0"/>
+          <w:color w:val="auto"/>
+          <w:sz w:val="20"/>
+        </w:rPr>
+      </w:pPr>
+      <w:r>
+        <w:rPr>
+          <w:rFonts w:ascii="SabonCE-Roman" w:hAnsi="SabonCE-Roman" w:cs="SabonCE-Roman"/>
+          <w:b w:val="0"/>
+          <w:color w:val="auto"/>
+          <w:sz w:val="20"/>
+        </w:rPr>
+        <w:t xml:space="preserve">• </w:t>
+      </w:r>
+      <w:r>
+        <w:rPr>
+          <w:rFonts w:ascii="SabonCE-Italic" w:hAnsi="SabonCE-Italic" w:cs="SabonCE-Italic"/>
+          <w:b w:val="0"/>
+          <w:i/>
+          <w:iCs/>
+          <w:color w:val="auto"/>
+          <w:sz w:val="20"/>
+        </w:rPr>
+        <w:t xml:space="preserve">Diagnostic </w:t>
+      </w:r>
+      <w:r>
+        <w:rPr>
+          <w:rFonts w:ascii="SabonCE-Roman" w:hAnsi="SabonCE-Roman" w:cs="SabonCE-Roman"/>
+          <w:b w:val="0"/>
+          <w:color w:val="auto"/>
+          <w:sz w:val="20"/>
+        </w:rPr>
+        <w:t>logging (debug and trace) is infrastructure for programmers.</w:t>
+      </w:r>
+    </w:p>
+    <w:p>
+      <w:pPr>
+        <w:autoSpaceDE w:val="0"/>
+        <w:autoSpaceDN w:val="0"/>
+        <w:adjustRightInd w:val="0"/>
+        <w:spacing w:before="0" w:after="0" w:line="240" w:lineRule="auto"/>
+        <w:rPr>
+          <w:rFonts w:ascii="SabonCE-Roman" w:hAnsi="SabonCE-Roman" w:cs="SabonCE-Roman"/>
+          <w:b w:val="0"/>
+          <w:color w:val="auto"/>
+          <w:sz w:val="20"/>
+        </w:rPr>
+      </w:pPr>
+      <w:r>
+        <w:rPr>
+          <w:rFonts w:ascii="SabonCE-Roman" w:hAnsi="SabonCE-Roman" w:cs="SabonCE-Roman"/>
+          <w:b w:val="0"/>
+          <w:color w:val="auto"/>
+          <w:sz w:val="20"/>
+        </w:rPr>
+        <w:t>These messages should not be turned on in production because they’re intended</w:t>
+      </w:r>
+    </w:p>
+    <w:p>
+      <w:pPr>
+        <w:autoSpaceDE w:val="0"/>
+        <w:autoSpaceDN w:val="0"/>
+        <w:adjustRightInd w:val="0"/>
+        <w:spacing w:before="0" w:after="0" w:line="240" w:lineRule="auto"/>
+        <w:rPr>
+          <w:rFonts w:ascii="SabonCE-Roman" w:hAnsi="SabonCE-Roman" w:cs="SabonCE-Roman"/>
+          <w:b w:val="0"/>
+          <w:color w:val="auto"/>
+          <w:sz w:val="20"/>
+        </w:rPr>
+      </w:pPr>
+      <w:r>
+        <w:rPr>
+          <w:rFonts w:ascii="SabonCE-Roman" w:hAnsi="SabonCE-Roman" w:cs="SabonCE-Roman"/>
+          <w:b w:val="0"/>
+          <w:color w:val="auto"/>
+          <w:sz w:val="20"/>
+        </w:rPr>
+        <w:t>to help the programmers understand what’s going on inside the</w:t>
+      </w:r>
+    </w:p>
+    <w:p>
+      <w:pPr>
+        <w:pStyle w:val="Text"/>
+        <w:rPr>
+          <w:rFonts w:ascii="SabonCE-Roman" w:hAnsi="SabonCE-Roman" w:cs="SabonCE-Roman"/>
+          <w:color w:val="auto"/>
+        </w:rPr>
+      </w:pPr>
+      <w:r>
+        <w:rPr>
+          <w:rFonts w:ascii="SabonCE-Roman" w:hAnsi="SabonCE-Roman" w:cs="SabonCE-Roman"/>
+          <w:color w:val="auto"/>
+        </w:rPr>
+        <w:t>system they’re developing.</w:t>
+      </w:r>
+    </w:p>
+    <w:p>
+      <w:pPr>
+        <w:pStyle w:val="Text"/>
+        <w:rPr>
+          <w:rFonts w:ascii="SabonCE-Roman" w:hAnsi="SabonCE-Roman" w:cs="SabonCE-Roman"/>
+          <w:color w:val="auto"/>
+        </w:rPr>
+      </w:pPr>
+    </w:p>
+    <w:p>
+      <w:pPr>
+        <w:pStyle w:val="Text"/>
+        <w:rPr>
+          <w:rFonts w:ascii="SabonCE-Roman" w:hAnsi="SabonCE-Roman" w:cs="SabonCE-Roman"/>
+          <w:color w:val="auto"/>
+        </w:rPr>
+      </w:pPr>
+      <w:r>
+        <w:rPr>
+          <w:rFonts w:ascii="SabonCE-Roman" w:hAnsi="SabonCE-Roman" w:cs="SabonCE-Roman"/>
+          <w:color w:val="auto"/>
+        </w:rPr>
+        <w:t xml:space="preserve">or even use </w:t>
+      </w:r>
+      <w:r>
+        <w:rPr>
+          <w:rFonts w:ascii="SabonCE-Roman" w:hAnsi="SabonCE-Roman" w:cs="SabonCE-Roman"/>
+          <w:color w:val="auto"/>
+        </w:rPr>
+        <w:t>Notification Rather Than Logging</w:t>
+      </w:r>
+    </w:p>
+    <w:p>
+      <w:pPr>
+        <w:pStyle w:val="Text"/>
+        <w:rPr>
+          <w:rFonts w:ascii="SabonCE-Roman" w:hAnsi="SabonCE-Roman" w:cs="SabonCE-Roman"/>
+          <w:color w:val="auto"/>
+        </w:rPr>
+      </w:pPr>
+    </w:p>
+    <w:p>
+      <w:pPr>
+        <w:pStyle w:val="Text"/>
+        <w:rPr>
+          <w:rFonts w:ascii="SabonCE-Roman" w:hAnsi="SabonCE-Roman" w:cs="SabonCE-Roman"/>
+          <w:color w:val="auto"/>
+        </w:rPr>
+      </w:pPr>
+      <w:r>
+        <w:rPr>
+          <w:rFonts w:cs="Arial"/>
+          <w:b/>
+          <w:bCs/>
+          <w:sz w:val="27"/>
+          <w:szCs w:val="27"/>
+        </w:rPr>
+        <w:t>logging errorhandlers</w:t>
+      </w:r>
+      <w:r>
+        <w:rPr>
+          <w:rFonts w:cs="Arial"/>
+          <w:sz w:val="27"/>
+          <w:szCs w:val="27"/>
+        </w:rPr>
+        <w:br/>
+        <w:t>a pluggable </w:t>
+      </w:r>
+      <w:r>
+        <w:rPr>
+          <w:rFonts w:ascii="Courier New" w:hAnsi="Courier New" w:cs="Courier New"/>
+          <w:sz w:val="27"/>
+          <w:szCs w:val="27"/>
+        </w:rPr>
+        <w:t>ErrorHandler</w:t>
+      </w:r>
+      <w:r>
+        <w:rPr>
+          <w:rFonts w:cs="Arial"/>
+          <w:sz w:val="27"/>
+          <w:szCs w:val="27"/>
+        </w:rPr>
+        <w:t> mechanism in Log4J allows to defined the behavior when exceptions (such as an </w:t>
+      </w:r>
+      <w:r>
+        <w:rPr>
+          <w:rFonts w:ascii="Courier New" w:hAnsi="Courier New" w:cs="Courier New"/>
+          <w:sz w:val="27"/>
+          <w:szCs w:val="27"/>
+        </w:rPr>
+        <w:t>java.io.IOException</w:t>
+      </w:r>
+      <w:r>
+        <w:rPr>
+          <w:rFonts w:cs="Arial"/>
+          <w:sz w:val="27"/>
+          <w:szCs w:val="27"/>
+        </w:rPr>
+        <w:t> while writing to the logfile) occure in one of the appenders. this feature should be used to ensure that logging errors don't cause the application to fail. in particular one should avoid self denial with universal/aspectized/reentrant exception handlers that log any kind of exception </w:t>
+      </w:r>
+      <w:r>
+        <w:rPr>
+          <w:rFonts w:cs="Arial"/>
+          <w:i/>
+          <w:iCs/>
+          <w:sz w:val="27"/>
+          <w:szCs w:val="27"/>
+        </w:rPr>
+        <w:t>including those occurring while logging an exception</w:t>
+      </w:r>
+      <w:r>
+        <w:rPr>
+          <w:rFonts w:cs="Arial"/>
+          <w:sz w:val="27"/>
+          <w:szCs w:val="27"/>
+        </w:rPr>
+        <w:t>.</w:t>
+      </w:r>
+    </w:p>
+    <w:p>
+      <w:pPr>
+        <w:pStyle w:val="Text"/>
+        <w:rPr>
+          <w:rFonts w:ascii="SabonCE-Roman" w:hAnsi="SabonCE-Roman" w:cs="SabonCE-Roman"/>
+          <w:color w:val="auto"/>
+        </w:rPr>
+      </w:pPr>
+    </w:p>
+    <w:p>
+      <w:pPr>
+        <w:pStyle w:val="Text"/>
+        <w:rPr>
+          <w:rFonts w:cs="Arial"/>
+          <w:sz w:val="27"/>
+          <w:szCs w:val="27"/>
+        </w:rPr>
+      </w:pPr>
+      <w:r>
+        <w:rPr>
+          <w:rFonts w:cs="Arial"/>
+          <w:b/>
+          <w:bCs/>
+          <w:sz w:val="27"/>
+          <w:szCs w:val="27"/>
+        </w:rPr>
+        <w:t>context information for logging and exception messages</w:t>
+      </w:r>
+      <w:r>
+        <w:rPr>
+          <w:rFonts w:cs="Arial"/>
+          <w:sz w:val="27"/>
+          <w:szCs w:val="27"/>
+        </w:rPr>
+        <w:br/>
+        <w:t>from time to time it is necessary to pass (additional) context information to methods (via dedicated parameters) in order to generate meaningful and helpful log messages. with exceptions, passing context information down the call tree can be avoided in many cases. exceptions can be catched further up the call tree and wrapped with other exceptions that add required / additional context information.</w:t>
+      </w:r>
+      <w:r>
+        <w:rPr>
+          <w:rFonts w:cs="Arial"/>
+          <w:sz w:val="27"/>
+          <w:szCs w:val="27"/>
+        </w:rPr>
+        <w:br/>
+      </w:r>
+      <w:r>
+        <w:rPr>
+          <w:rFonts w:cs="Arial"/>
+          <w:sz w:val="27"/>
+          <w:szCs w:val="27"/>
+        </w:rPr>
+        <w:br/>
+        <w:t>a good way to avoid additional / dedicated parameters required to generate meaningful log messages (with sufficient context information) is the use of </w:t>
+      </w:r>
+      <w:r>
+        <w:rPr>
+          <w:rFonts w:ascii="Courier New" w:hAnsi="Courier New" w:cs="Courier New"/>
+          <w:sz w:val="27"/>
+          <w:szCs w:val="27"/>
+        </w:rPr>
+        <w:t>ThreadLocal</w:t>
+      </w:r>
+      <w:r>
+        <w:rPr>
+          <w:rFonts w:cs="Arial"/>
+          <w:sz w:val="27"/>
+          <w:szCs w:val="27"/>
+        </w:rPr>
+        <w:t>. required </w:t>
+      </w:r>
+      <w:hyperlink r:id="rId89" w:anchor="h11704" w:history="1">
+        <w:r>
+          <w:rPr>
+            <w:rStyle w:val="Hyperlink"/>
+            <w:rFonts w:cs="Arial"/>
+            <w:sz w:val="27"/>
+            <w:szCs w:val="27"/>
+          </w:rPr>
+          <w:t>context information can be stored in a </w:t>
+        </w:r>
+        <w:r>
+          <w:rPr>
+            <w:rStyle w:val="Hyperlink"/>
+            <w:rFonts w:ascii="Courier New" w:hAnsi="Courier New" w:cs="Courier New"/>
+            <w:sz w:val="27"/>
+            <w:szCs w:val="27"/>
+          </w:rPr>
+          <w:t>ThreadLocal</w:t>
+        </w:r>
+      </w:hyperlink>
+      <w:r>
+        <w:rPr>
+          <w:rFonts w:cs="Arial"/>
+          <w:sz w:val="27"/>
+          <w:szCs w:val="27"/>
+        </w:rPr>
+        <w:t> variable and accessed when generating log messages.</w:t>
+      </w:r>
+    </w:p>
+    <w:p>
+      <w:pPr>
+        <w:pStyle w:val="Text"/>
+        <w:rPr>
+          <w:rFonts w:cs="Arial"/>
+          <w:sz w:val="27"/>
+          <w:szCs w:val="27"/>
+        </w:rPr>
+      </w:pPr>
+    </w:p>
+    <w:p>
+      <w:pPr>
+        <w:pStyle w:val="Text"/>
+      </w:pPr>
+      <w:r>
+        <w:rPr>
+          <w:rFonts w:cs="Arial"/>
+          <w:b/>
+          <w:bCs/>
+          <w:sz w:val="27"/>
+          <w:szCs w:val="27"/>
+        </w:rPr>
+        <w:t>log entries should include the thread name or transaction identifier</w:t>
+      </w:r>
+      <w:r>
+        <w:rPr>
+          <w:rFonts w:cs="Arial"/>
+          <w:b/>
+          <w:bCs/>
+          <w:sz w:val="27"/>
+          <w:szCs w:val="27"/>
+        </w:rPr>
+        <w:br/>
+      </w:r>
+      <w:r>
+        <w:rPr>
+          <w:rFonts w:cs="Arial"/>
+          <w:sz w:val="27"/>
+          <w:szCs w:val="27"/>
+        </w:rPr>
+        <w:t>a logging library, such as log4j, should be configured in a way to output the name of the thread (or transaction id) for each log entry. otherwise it's almost impossible to associate log entries with individual transactions on a busy system. it is crucial to be able to identify the steps performed by particular (request handling) threads/transactions.</w:t>
       </w:r>
     </w:p>
     <w:p>
@@ -13803,7 +14350,7 @@
         </w:rPr>
         <w:t>numerous stability and capacity patterns as well as availability, monitoring, and transparency are significantly influenced and depend on an </w:t>
       </w:r>
-      <w:hyperlink r:id="rId91" w:history="1">
+      <w:hyperlink r:id="rId90" w:history="1">
         <w:r>
           <w:rPr>
             <w:rStyle w:val="Hyperlink"/>
@@ -14195,14 +14742,14 @@
         <w:pStyle w:val="Text"/>
       </w:pPr>
       <w:r>
-        <w:t>TODO describe all reports created</w:t>
-      </w:r>
-    </w:p>
-    <w:p>
-      <w:pPr>
-        <w:pStyle w:val="Text"/>
-      </w:pPr>
-      <w:hyperlink r:id="rId92" w:history="1">
+        <w:t>TODO add and describe all reports created</w:t>
+      </w:r>
+    </w:p>
+    <w:p>
+      <w:pPr>
+        <w:pStyle w:val="Text"/>
+      </w:pPr>
+      <w:hyperlink r:id="rId91" w:history="1">
         <w:r>
           <w:rPr>
             <w:rStyle w:val="Hyperlink"/>
@@ -14764,7 +15311,7 @@
       <w:tblLook w:val="01E0"/>
     </w:tblPr>
     <w:tblGrid>
-      <w:gridCol w:w="4082"/>
+      <w:gridCol w:w="3650"/>
       <w:gridCol w:w="4623"/>
     </w:tblGrid>
     <w:tr>
@@ -14947,7 +15494,7 @@
       <w:tblLook w:val="01E0"/>
     </w:tblPr>
     <w:tblGrid>
-      <w:gridCol w:w="4082"/>
+      <w:gridCol w:w="3650"/>
       <w:gridCol w:w="4623"/>
     </w:tblGrid>
     <w:tr>
@@ -15029,7 +15576,7 @@
               <w:rFonts w:ascii="Arial" w:hAnsi="Arial" w:cs="Arial"/>
               <w:noProof/>
             </w:rPr>
-            <w:t>8</w:t>
+            <w:t>5</w:t>
           </w:r>
           <w:r>
             <w:rPr>
@@ -15072,7 +15619,7 @@
               <w:rFonts w:ascii="Arial" w:hAnsi="Arial" w:cs="Arial"/>
               <w:noProof/>
             </w:rPr>
-            <w:t>26</w:t>
+            <w:t>27</w:t>
           </w:r>
           <w:r>
             <w:rPr>
@@ -16581,7 +17128,7 @@
         <w:rFonts w:ascii="Wingdings" w:hAnsi="Wingdings" w:hint="default"/>
       </w:rPr>
     </w:lvl>
-    <w:lvl w:ilvl="3" w:tplc="04090001" w:tentative="1">
+    <w:lvl w:ilvl="3" w:tplc="04090001">
       <w:start w:val="1"/>
       <w:numFmt w:val="bullet"/>
       <w:lvlText w:val=""/>
@@ -17989,72 +18536,96 @@
     <w:abstractNumId w:val="0"/>
   </w:num>
   <w:num w:numId="4">
+    <w:abstractNumId w:val="0"/>
+  </w:num>
+  <w:num w:numId="5">
+    <w:abstractNumId w:val="0"/>
+  </w:num>
+  <w:num w:numId="6">
+    <w:abstractNumId w:val="0"/>
+  </w:num>
+  <w:num w:numId="7">
+    <w:abstractNumId w:val="0"/>
+  </w:num>
+  <w:num w:numId="8">
+    <w:abstractNumId w:val="0"/>
+  </w:num>
+  <w:num w:numId="9">
+    <w:abstractNumId w:val="0"/>
+  </w:num>
+  <w:num w:numId="10">
+    <w:abstractNumId w:val="0"/>
+  </w:num>
+  <w:num w:numId="11">
+    <w:abstractNumId w:val="0"/>
+  </w:num>
+  <w:num w:numId="12">
     <w:abstractNumId w:val="19"/>
   </w:num>
-  <w:num w:numId="5">
+  <w:num w:numId="13">
     <w:abstractNumId w:val="21"/>
     <w:lvlOverride w:ilvl="0">
       <w:startOverride w:val="1"/>
     </w:lvlOverride>
   </w:num>
-  <w:num w:numId="6">
+  <w:num w:numId="14">
     <w:abstractNumId w:val="20"/>
   </w:num>
-  <w:num w:numId="7">
+  <w:num w:numId="15">
     <w:abstractNumId w:val="4"/>
   </w:num>
-  <w:num w:numId="8">
+  <w:num w:numId="16">
     <w:abstractNumId w:val="15"/>
   </w:num>
-  <w:num w:numId="9">
+  <w:num w:numId="17">
     <w:abstractNumId w:val="18"/>
   </w:num>
-  <w:num w:numId="10">
+  <w:num w:numId="18">
     <w:abstractNumId w:val="1"/>
   </w:num>
-  <w:num w:numId="11">
+  <w:num w:numId="19">
     <w:abstractNumId w:val="11"/>
   </w:num>
-  <w:num w:numId="12">
+  <w:num w:numId="20">
     <w:abstractNumId w:val="2"/>
   </w:num>
-  <w:num w:numId="13">
+  <w:num w:numId="21">
     <w:abstractNumId w:val="22"/>
   </w:num>
-  <w:num w:numId="14">
+  <w:num w:numId="22">
     <w:abstractNumId w:val="16"/>
   </w:num>
-  <w:num w:numId="15">
+  <w:num w:numId="23">
     <w:abstractNumId w:val="10"/>
   </w:num>
-  <w:num w:numId="16">
+  <w:num w:numId="24">
     <w:abstractNumId w:val="13"/>
   </w:num>
-  <w:num w:numId="17">
+  <w:num w:numId="25">
     <w:abstractNumId w:val="17"/>
   </w:num>
-  <w:num w:numId="18">
+  <w:num w:numId="26">
     <w:abstractNumId w:val="8"/>
   </w:num>
-  <w:num w:numId="19">
+  <w:num w:numId="27">
     <w:abstractNumId w:val="14"/>
   </w:num>
-  <w:num w:numId="20">
+  <w:num w:numId="28">
     <w:abstractNumId w:val="7"/>
   </w:num>
-  <w:num w:numId="21">
+  <w:num w:numId="29">
     <w:abstractNumId w:val="12"/>
   </w:num>
-  <w:num w:numId="22">
+  <w:num w:numId="30">
     <w:abstractNumId w:val="5"/>
   </w:num>
-  <w:num w:numId="23">
+  <w:num w:numId="31">
     <w:abstractNumId w:val="3"/>
   </w:num>
-  <w:num w:numId="24">
+  <w:num w:numId="32">
     <w:abstractNumId w:val="6"/>
   </w:num>
-  <w:num w:numId="25">
+  <w:num w:numId="33">
     <w:abstractNumId w:val="9"/>
   </w:num>
   <w:numIdMacAtCleanup w:val="21"/>
@@ -18241,7 +18812,7 @@
     <w:pPr>
       <w:keepNext/>
       <w:numPr>
-        <w:numId w:val="6"/>
+        <w:numId w:val="14"/>
       </w:numPr>
       <w:spacing w:before="360" w:after="100" w:line="400" w:lineRule="exact"/>
       <w:outlineLvl w:val="0"/>
@@ -18767,7 +19338,7 @@
     <w:rsid w:val="00CF1E72"/>
     <w:pPr>
       <w:numPr>
-        <w:numId w:val="4"/>
+        <w:numId w:val="12"/>
       </w:numPr>
       <w:spacing w:before="60" w:after="60" w:line="220" w:lineRule="exact"/>
     </w:pPr>
@@ -19069,7 +19640,7 @@
     <w:rsid w:val="00CF1E72"/>
     <w:pPr>
       <w:numPr>
-        <w:numId w:val="5"/>
+        <w:numId w:val="13"/>
       </w:numPr>
       <w:spacing w:before="60" w:after="60" w:line="220" w:lineRule="exact"/>
     </w:pPr>
@@ -19635,7 +20206,7 @@
     <w:rsid w:val="00CF1E72"/>
     <w:pPr>
       <w:numPr>
-        <w:numId w:val="7"/>
+        <w:numId w:val="15"/>
       </w:numPr>
       <w:spacing w:before="360" w:after="100" w:line="400" w:lineRule="exact"/>
     </w:pPr>

</xml_diff>